<commit_message>
rapport listes des travaux ok
</commit_message>
<xml_diff>
--- a/Rapport.docx
+++ b/Rapport.docx
@@ -486,42 +486,18 @@
     <w:p>
       <w:pPr>
         <w:pStyle w:val="CorpsA"/>
-      </w:pPr>
-    </w:p>
-    <w:p>
-      <w:pPr>
-        <w:pStyle w:val="CorpsA"/>
-      </w:pPr>
-    </w:p>
-    <w:p>
-      <w:pPr>
-        <w:pStyle w:val="CorpsA"/>
-      </w:pPr>
-    </w:p>
-    <w:p>
-      <w:pPr>
-        <w:pStyle w:val="CorpsA"/>
-      </w:pPr>
-    </w:p>
-    <w:p>
-      <w:pPr>
-        <w:pStyle w:val="CorpsA"/>
-      </w:pPr>
-    </w:p>
-    <w:p>
-      <w:pPr>
-        <w:pStyle w:val="CorpsA"/>
-      </w:pPr>
-    </w:p>
-    <w:p>
-      <w:pPr>
-        <w:pStyle w:val="CorpsA"/>
-      </w:pPr>
-      <w:r>
-        <w:t xml:space="preserve">Éléments demandés et codés </w:t>
-      </w:r>
-      <w:r>
-        <w:t>qui fonctionnent :</w:t>
+        <w:rPr>
+          <w:sz w:val="28"/>
+          <w:szCs w:val="28"/>
+        </w:rPr>
+      </w:pPr>
+      <w:r>
+        <w:rPr>
+          <w:sz w:val="28"/>
+          <w:szCs w:val="28"/>
+        </w:rPr>
+        <w:lastRenderedPageBreak/>
+        <w:t>Éléments demandés et codés qui fonctionnent :</w:t>
       </w:r>
     </w:p>
     <w:p>
@@ -529,12 +505,15 @@
         <w:pStyle w:val="CorpsA"/>
         <w:numPr>
           <w:ilvl w:val="0"/>
-          <w:numId w:val="4"/>
+          <w:numId w:val="5"/>
         </w:numPr>
       </w:pPr>
       <w:proofErr w:type="spellStart"/>
       <w:r>
-        <w:t>checkpoints</w:t>
+        <w:t>C</w:t>
+      </w:r>
+      <w:r>
+        <w:t>heckpoints</w:t>
       </w:r>
       <w:proofErr w:type="spellEnd"/>
       <w:r>
@@ -546,11 +525,14 @@
         <w:pStyle w:val="CorpsA"/>
         <w:numPr>
           <w:ilvl w:val="0"/>
-          <w:numId w:val="4"/>
+          <w:numId w:val="5"/>
         </w:numPr>
       </w:pPr>
       <w:r>
-        <w:t>l’aéroglisseur a une physique avec rotation, accélération et collision</w:t>
+        <w:t>L</w:t>
+      </w:r>
+      <w:r>
+        <w:t>’aéroglisseur a une physique avec rotation, accélération et collision</w:t>
       </w:r>
     </w:p>
     <w:p>
@@ -558,11 +540,14 @@
         <w:pStyle w:val="CorpsA"/>
         <w:numPr>
           <w:ilvl w:val="0"/>
-          <w:numId w:val="4"/>
+          <w:numId w:val="5"/>
         </w:numPr>
       </w:pPr>
       <w:r>
-        <w:t>les deux aéroglisseurs sont contrôlables aux claviers (</w:t>
+        <w:t>L</w:t>
+      </w:r>
+      <w:r>
+        <w:t>es deux aéroglisseurs sont contrôlables aux claviers (</w:t>
       </w:r>
       <w:proofErr w:type="spellStart"/>
       <w:r>
@@ -586,11 +571,14 @@
         <w:pStyle w:val="CorpsA"/>
         <w:numPr>
           <w:ilvl w:val="0"/>
-          <w:numId w:val="4"/>
+          <w:numId w:val="5"/>
         </w:numPr>
       </w:pPr>
       <w:r>
-        <w:t xml:space="preserve">collision avec le </w:t>
+        <w:t>C</w:t>
+      </w:r>
+      <w:r>
+        <w:t xml:space="preserve">ollision avec le </w:t>
       </w:r>
       <w:proofErr w:type="spellStart"/>
       <w:r>
@@ -598,16 +586,7 @@
       </w:r>
       <w:proofErr w:type="spellEnd"/>
       <w:r>
-        <w:t xml:space="preserve"> visible grâce à </w:t>
-      </w:r>
-      <w:r>
-        <w:t>sa disparition et à un changement des propriétés du v</w:t>
-      </w:r>
-      <w:r>
-        <w:t>é</w:t>
-      </w:r>
-      <w:r>
-        <w:t>hicule (</w:t>
+        <w:t xml:space="preserve"> visible grâce à sa disparition et à un changement des propriétés du véhicule (</w:t>
       </w:r>
       <w:proofErr w:type="spellStart"/>
       <w:r>
@@ -631,15 +610,24 @@
         <w:pStyle w:val="CorpsA"/>
         <w:numPr>
           <w:ilvl w:val="0"/>
-          <w:numId w:val="4"/>
+          <w:numId w:val="5"/>
         </w:numPr>
       </w:pPr>
       <w:r>
-        <w:t xml:space="preserve">le terrain est généré à partir d’un fichier texte où l’on définit les murs, la position des </w:t>
+        <w:t>L</w:t>
+      </w:r>
+      <w:r>
+        <w:t xml:space="preserve">e terrain est généré à partir d’un fichier texte où l’on définit les murs, la position des </w:t>
       </w:r>
       <w:proofErr w:type="spellStart"/>
       <w:r>
-        <w:t>checkpoints</w:t>
+        <w:t>chec</w:t>
+      </w:r>
+      <w:r>
+        <w:t>k</w:t>
+      </w:r>
+      <w:r>
+        <w:t>points</w:t>
       </w:r>
       <w:proofErr w:type="spellEnd"/>
       <w:r>
@@ -651,64 +639,61 @@
         <w:pStyle w:val="CorpsA"/>
         <w:numPr>
           <w:ilvl w:val="0"/>
-          <w:numId w:val="4"/>
+          <w:numId w:val="5"/>
         </w:numPr>
       </w:pPr>
       <w:r>
-        <w:t>le jeu devant permettre de voir toute la carte, nous ne</w:t>
-      </w:r>
-      <w:r>
-        <w:t xml:space="preserve"> donnons pas la possibilité au joueur de zoomer sur son véhicule. Cependant, lorsqu’il y a un but, nous zoomons sur la balle et faisons en sorte que la caméra ne montre que l’intérieur du terrain. De même, nous ne pouvons pas afficher les </w:t>
-      </w:r>
-      <w:proofErr w:type="spellStart"/>
-      <w:r>
-        <w:t>checkpoints</w:t>
-      </w:r>
-      <w:proofErr w:type="spellEnd"/>
-      <w:r>
-        <w:t xml:space="preserve"> non p</w:t>
-      </w:r>
-      <w:r>
-        <w:t>arcourus sans le zoom sur le joueur. Nous avons quand même placé une mini-carte pour voir l’évolution du jeu.</w:t>
-      </w:r>
-    </w:p>
-    <w:p>
-      <w:pPr>
-        <w:pStyle w:val="CorpsA"/>
-      </w:pPr>
-    </w:p>
-    <w:p>
-      <w:pPr>
-        <w:pStyle w:val="CorpsA"/>
-      </w:pPr>
-      <w:r>
-        <w:t>Éléments demandés et codés qui ne fonctionnent pas :</w:t>
-      </w:r>
-    </w:p>
-    <w:p>
-      <w:pPr>
-        <w:pStyle w:val="CorpsA"/>
-      </w:pPr>
-    </w:p>
-    <w:p>
-      <w:pPr>
-        <w:pStyle w:val="CorpsA"/>
-      </w:pPr>
-      <w:r>
+        <w:t>Le terrain possède des murs rigides faisant rebondir véhicules et ballon.</w:t>
+      </w:r>
+    </w:p>
+    <w:p>
+      <w:pPr>
+        <w:pStyle w:val="CorpsA"/>
+      </w:pPr>
+    </w:p>
+    <w:p>
+      <w:pPr>
+        <w:pStyle w:val="CorpsA"/>
+        <w:rPr>
+          <w:sz w:val="28"/>
+          <w:szCs w:val="28"/>
+        </w:rPr>
+      </w:pPr>
+      <w:r>
+        <w:rPr>
+          <w:sz w:val="28"/>
+          <w:szCs w:val="28"/>
+        </w:rPr>
+        <w:t>Éléments demandés et</w:t>
+      </w:r>
+      <w:r>
+        <w:rPr>
+          <w:sz w:val="28"/>
+          <w:szCs w:val="28"/>
+        </w:rPr>
+        <w:t xml:space="preserve"> codés qui ne fonctionnent pas :</w:t>
+      </w:r>
+    </w:p>
+    <w:p>
+      <w:pPr>
+        <w:pStyle w:val="CorpsA"/>
+        <w:ind w:left="720"/>
+      </w:pPr>
+    </w:p>
+    <w:p>
+      <w:pPr>
+        <w:pStyle w:val="CorpsA"/>
+        <w:rPr>
+          <w:sz w:val="28"/>
+          <w:szCs w:val="28"/>
+        </w:rPr>
+      </w:pPr>
+      <w:r>
+        <w:rPr>
+          <w:sz w:val="28"/>
+          <w:szCs w:val="28"/>
+        </w:rPr>
         <w:t>Éléments demandés mais pas codés :</w:t>
-      </w:r>
-    </w:p>
-    <w:p>
-      <w:pPr>
-        <w:pStyle w:val="CorpsA"/>
-      </w:pPr>
-    </w:p>
-    <w:p>
-      <w:pPr>
-        <w:pStyle w:val="CorpsA"/>
-      </w:pPr>
-      <w:r>
-        <w:t>Éléments non demandés et codés qui fonctionnent :</w:t>
       </w:r>
     </w:p>
     <w:p>
@@ -716,14 +701,37 @@
         <w:pStyle w:val="CorpsA"/>
         <w:numPr>
           <w:ilvl w:val="0"/>
-          <w:numId w:val="4"/>
+          <w:numId w:val="7"/>
         </w:numPr>
       </w:pPr>
       <w:r>
-        <w:t>Un me</w:t>
-      </w:r>
-      <w:r>
-        <w:t>nu a été créé, il permet de créer une nouvelle partie ou de quitter le jeu.</w:t>
+        <w:t xml:space="preserve">Le jeu devant permettre de voir toute la carte, nous ne </w:t>
+      </w:r>
+      <w:r>
+        <w:t>n’avons pas voulu donner</w:t>
+      </w:r>
+      <w:r>
+        <w:t xml:space="preserve"> la possibil</w:t>
+      </w:r>
+      <w:r>
+        <w:t>i</w:t>
+      </w:r>
+      <w:r>
+        <w:t>té au joueur de zoomer sur son véhicule</w:t>
+      </w:r>
+      <w:r>
+        <w:t xml:space="preserve"> car cela n’apportait pas grand intérêt dans notre type de jeu</w:t>
+      </w:r>
+      <w:r>
+        <w:t xml:space="preserve">. Cependant, lorsqu’il y a un but, nous zoomons sur la balle et faisons en sorte que la caméra ne montre que l’intérieur du terrain. De même, nous ne pouvons pas afficher les </w:t>
+      </w:r>
+      <w:proofErr w:type="spellStart"/>
+      <w:r>
+        <w:t>checkpoints</w:t>
+      </w:r>
+      <w:proofErr w:type="spellEnd"/>
+      <w:r>
+        <w:t xml:space="preserve"> non parcourus sans le zoom sur le joueur. </w:t>
       </w:r>
     </w:p>
     <w:p>
@@ -731,19 +739,40 @@
         <w:pStyle w:val="CorpsA"/>
         <w:numPr>
           <w:ilvl w:val="0"/>
-          <w:numId w:val="4"/>
+          <w:numId w:val="7"/>
         </w:numPr>
       </w:pPr>
       <w:r>
-        <w:t xml:space="preserve">Du son a été rajouté avec </w:t>
+        <w:t xml:space="preserve">Nous n’avons pas non plus mis en place de système d’indication de prochains </w:t>
       </w:r>
       <w:proofErr w:type="spellStart"/>
       <w:r>
-        <w:t>SDL_mixer</w:t>
+        <w:t>checkpoints</w:t>
       </w:r>
       <w:proofErr w:type="spellEnd"/>
       <w:r>
-        <w:t>.</w:t>
+        <w:t xml:space="preserve"> car ils restent visible toute la durée de la partie et a des positions fixés par le terrain.</w:t>
+      </w:r>
+    </w:p>
+    <w:p>
+      <w:pPr>
+        <w:pStyle w:val="CorpsA"/>
+        <w:ind w:left="720"/>
+      </w:pPr>
+    </w:p>
+    <w:p>
+      <w:pPr>
+        <w:pStyle w:val="CorpsA"/>
+      </w:pPr>
+      <w:r>
+        <w:rPr>
+          <w:sz w:val="28"/>
+          <w:szCs w:val="28"/>
+        </w:rPr>
+        <w:t>Éléments non demandés et codés qui fonctionnent</w:t>
+      </w:r>
+      <w:r>
+        <w:t xml:space="preserve"> :</w:t>
       </w:r>
     </w:p>
     <w:p>
@@ -751,11 +780,25 @@
         <w:pStyle w:val="CorpsA"/>
         <w:numPr>
           <w:ilvl w:val="0"/>
-          <w:numId w:val="4"/>
+          <w:numId w:val="14"/>
         </w:numPr>
       </w:pPr>
       <w:r>
-        <w:t>Une identité visuelle a été créée.</w:t>
+        <w:t xml:space="preserve">En </w:t>
+      </w:r>
+      <w:r>
+        <w:t>contrepartie</w:t>
+      </w:r>
+      <w:r>
+        <w:t>, nous avons décidé d’afficher un mini-</w:t>
+      </w:r>
+      <w:proofErr w:type="spellStart"/>
+      <w:r>
+        <w:t>map</w:t>
+      </w:r>
+      <w:proofErr w:type="spellEnd"/>
+      <w:r>
+        <w:t xml:space="preserve"> permettant aux joueurs de voir leur position sur le terrain par rapport à celle de la balle.</w:t>
       </w:r>
     </w:p>
     <w:p>
@@ -763,11 +806,11 @@
         <w:pStyle w:val="CorpsA"/>
         <w:numPr>
           <w:ilvl w:val="0"/>
-          <w:numId w:val="4"/>
+          <w:numId w:val="7"/>
         </w:numPr>
       </w:pPr>
       <w:r>
-        <w:t>Collision entre deux véhicules.</w:t>
+        <w:t>Un menu a été créé, il permet de créer une nouvelle partie ou de quitter le jeu.</w:t>
       </w:r>
     </w:p>
     <w:p>
@@ -775,11 +818,19 @@
         <w:pStyle w:val="CorpsA"/>
         <w:numPr>
           <w:ilvl w:val="0"/>
-          <w:numId w:val="4"/>
+          <w:numId w:val="7"/>
         </w:numPr>
       </w:pPr>
       <w:r>
-        <w:t>Rajout d’une balle avec sa physique permettant de marquer des buts.</w:t>
+        <w:t xml:space="preserve">Du son a été rajouté avec </w:t>
+      </w:r>
+      <w:proofErr w:type="spellStart"/>
+      <w:r>
+        <w:t>SDL_mixer</w:t>
+      </w:r>
+      <w:proofErr w:type="spellEnd"/>
+      <w:r>
+        <w:t>.</w:t>
       </w:r>
     </w:p>
     <w:p>
@@ -787,14 +838,11 @@
         <w:pStyle w:val="CorpsA"/>
         <w:numPr>
           <w:ilvl w:val="0"/>
-          <w:numId w:val="4"/>
+          <w:numId w:val="7"/>
         </w:numPr>
       </w:pPr>
       <w:r>
-        <w:t xml:space="preserve">Système </w:t>
-      </w:r>
-      <w:r>
-        <w:t>de score.</w:t>
+        <w:t>Une identité visuelle a été créée.</w:t>
       </w:r>
     </w:p>
     <w:p>
@@ -802,24 +850,11 @@
         <w:pStyle w:val="CorpsA"/>
         <w:numPr>
           <w:ilvl w:val="0"/>
-          <w:numId w:val="4"/>
+          <w:numId w:val="7"/>
         </w:numPr>
       </w:pPr>
-      <w:proofErr w:type="spellStart"/>
-      <w:r>
-        <w:t>Timer</w:t>
-      </w:r>
-      <w:proofErr w:type="spellEnd"/>
-      <w:r>
-        <w:t xml:space="preserve"> pour les </w:t>
-      </w:r>
-      <w:proofErr w:type="spellStart"/>
-      <w:r>
-        <w:t>checkpoints</w:t>
-      </w:r>
-      <w:proofErr w:type="spellEnd"/>
-      <w:r>
-        <w:t>.</w:t>
+      <w:r>
+        <w:t>Collision entre deux véhicules.</w:t>
       </w:r>
     </w:p>
     <w:p>
@@ -827,34 +862,210 @@
         <w:pStyle w:val="CorpsA"/>
         <w:numPr>
           <w:ilvl w:val="0"/>
-          <w:numId w:val="4"/>
+          <w:numId w:val="7"/>
         </w:numPr>
+      </w:pPr>
+      <w:r>
+        <w:t>Rajout d’une balle avec sa physique permettant de marquer des buts.</w:t>
+      </w:r>
+    </w:p>
+    <w:p>
+      <w:pPr>
+        <w:pStyle w:val="CorpsA"/>
+        <w:numPr>
+          <w:ilvl w:val="0"/>
+          <w:numId w:val="7"/>
+        </w:numPr>
+      </w:pPr>
+      <w:r>
+        <w:t>Système de score.</w:t>
+      </w:r>
+    </w:p>
+    <w:p>
+      <w:pPr>
+        <w:pStyle w:val="CorpsA"/>
+        <w:numPr>
+          <w:ilvl w:val="0"/>
+          <w:numId w:val="7"/>
+        </w:numPr>
+      </w:pPr>
+      <w:proofErr w:type="spellStart"/>
+      <w:r>
+        <w:t>Timer</w:t>
+      </w:r>
+      <w:r>
+        <w:t>s</w:t>
+      </w:r>
+      <w:proofErr w:type="spellEnd"/>
+      <w:r>
+        <w:t xml:space="preserve"> pour</w:t>
+      </w:r>
+      <w:r>
+        <w:t xml:space="preserve"> les parties et </w:t>
+      </w:r>
+      <w:r>
+        <w:t xml:space="preserve"> les </w:t>
+      </w:r>
+      <w:proofErr w:type="spellStart"/>
+      <w:r>
+        <w:t>checkpoints</w:t>
+      </w:r>
+      <w:proofErr w:type="spellEnd"/>
+      <w:r>
+        <w:t>.</w:t>
+      </w:r>
+    </w:p>
+    <w:p>
+      <w:pPr>
+        <w:pStyle w:val="CorpsA"/>
+        <w:numPr>
+          <w:ilvl w:val="0"/>
+          <w:numId w:val="7"/>
+        </w:numPr>
         <w:rPr>
           <w:rFonts w:ascii="Arial Unicode MS" w:hAnsi="Arial Unicode MS"/>
         </w:rPr>
       </w:pPr>
       <w:r>
-        <w:t>Ralenti des v</w:t>
-      </w:r>
-      <w:r>
+        <w:t xml:space="preserve">Ralenti des </w:t>
+      </w:r>
+      <w:r>
+        <w:t>véhicules lorsqu’un but est marqué</w:t>
+      </w:r>
+    </w:p>
+    <w:p>
+      <w:pPr>
+        <w:pStyle w:val="CorpsA"/>
+        <w:numPr>
+          <w:ilvl w:val="0"/>
+          <w:numId w:val="7"/>
+        </w:numPr>
+        <w:rPr>
+          <w:rFonts w:ascii="Arial Unicode MS" w:hAnsi="Arial Unicode MS"/>
+        </w:rPr>
+      </w:pPr>
+      <w:r>
+        <w:t>Contrôle des deux aéroglisseurs avec une seule manette (1 joystick par véhicule)</w:t>
+      </w:r>
+      <w:r>
+        <w:rPr>
+          <w:rFonts w:ascii="Arial Unicode MS" w:hAnsi="Arial Unicode MS"/>
+        </w:rPr>
+        <w:br w:type="page"/>
+      </w:r>
+    </w:p>
+    <w:p>
+      <w:pPr>
+        <w:pStyle w:val="CorpsA"/>
+        <w:rPr>
+          <w:sz w:val="28"/>
+          <w:szCs w:val="28"/>
+        </w:rPr>
+      </w:pPr>
+      <w:r>
+        <w:rPr>
+          <w:sz w:val="28"/>
+          <w:szCs w:val="28"/>
+        </w:rPr>
+        <w:lastRenderedPageBreak/>
+        <w:t>Eléments non demandé</w:t>
+      </w:r>
+      <w:r>
+        <w:rPr>
+          <w:sz w:val="28"/>
+          <w:szCs w:val="28"/>
+        </w:rPr>
+        <w:t>es mais pas cod</w:t>
+      </w:r>
+      <w:r>
+        <w:rPr>
+          <w:sz w:val="28"/>
+          <w:szCs w:val="28"/>
+        </w:rPr>
         <w:t>é</w:t>
       </w:r>
       <w:r>
-        <w:t>hicules lorsqu</w:t>
-      </w:r>
-      <w:r>
-        <w:t>’</w:t>
-      </w:r>
-      <w:r>
-        <w:t>un but est marqu</w:t>
-      </w:r>
-      <w:r>
-        <w:t>é</w:t>
-      </w:r>
-      <w:r>
-        <w:rPr>
-          <w:rFonts w:ascii="Arial Unicode MS" w:hAnsi="Arial Unicode MS"/>
-        </w:rPr>
+        <w:rPr>
+          <w:sz w:val="28"/>
+          <w:szCs w:val="28"/>
+        </w:rPr>
+        <w:t>es ou qui ne fonctionnent</w:t>
+      </w:r>
+      <w:r>
+        <w:rPr>
+          <w:sz w:val="28"/>
+          <w:szCs w:val="28"/>
+        </w:rPr>
+        <w:t xml:space="preserve"> </w:t>
+      </w:r>
+      <w:r>
+        <w:rPr>
+          <w:sz w:val="28"/>
+          <w:szCs w:val="28"/>
+        </w:rPr>
+        <w:t>pas, mais pour</w:t>
+      </w:r>
+      <w:r>
+        <w:rPr>
+          <w:sz w:val="28"/>
+          <w:szCs w:val="28"/>
+        </w:rPr>
+        <w:t xml:space="preserve"> lesquels vous avez des choses à dire :</w:t>
+      </w:r>
+    </w:p>
+    <w:p>
+      <w:pPr>
+        <w:pStyle w:val="CorpsA"/>
+        <w:numPr>
+          <w:ilvl w:val="0"/>
+          <w:numId w:val="7"/>
+        </w:numPr>
+      </w:pPr>
+      <w:r>
+        <w:t>Mise en place d’un son lors d’un but</w:t>
+      </w:r>
+    </w:p>
+    <w:p>
+      <w:pPr>
+        <w:pStyle w:val="CorpsA"/>
+        <w:numPr>
+          <w:ilvl w:val="0"/>
+          <w:numId w:val="7"/>
+        </w:numPr>
+      </w:pPr>
+      <w:r>
+        <w:t>Mise en place d’autres bonus</w:t>
+      </w:r>
+    </w:p>
+    <w:p>
+      <w:pPr>
+        <w:pStyle w:val="CorpsA"/>
+        <w:numPr>
+          <w:ilvl w:val="0"/>
+          <w:numId w:val="7"/>
+        </w:numPr>
+      </w:pPr>
+      <w:r>
+        <w:t>Création de nouveau type de terrain (ex : circulaire)</w:t>
+      </w:r>
+    </w:p>
+    <w:p>
+      <w:pPr>
+        <w:pStyle w:val="CorpsA"/>
+        <w:numPr>
+          <w:ilvl w:val="0"/>
+          <w:numId w:val="15"/>
+        </w:numPr>
+        <w:rPr>
+          <w:color w:val="323E4F"/>
+          <w:spacing w:val="5"/>
+          <w:kern w:val="28"/>
+          <w:sz w:val="52"/>
+          <w:szCs w:val="52"/>
+          <w:u w:color="323E4F"/>
+        </w:rPr>
+      </w:pPr>
+      <w:r>
         <w:br w:type="page"/>
       </w:r>
     </w:p>
@@ -872,10 +1083,7 @@
         <w:pStyle w:val="CorpsA"/>
       </w:pPr>
       <w:r>
-        <w:t>Nous avons décidé de modifier le jeu initial du projet. Ce ne sera pas une course contre la montre mais un jeu de football entre deux Hovercraft, à</w:t>
-      </w:r>
-      <w:r>
-        <w:t xml:space="preserve"> la manière de Rocket </w:t>
+        <w:t xml:space="preserve">Nous avons décidé de modifier le jeu initial du projet. Ce ne sera pas une course contre la montre mais un jeu de football entre deux Hovercraft, à la manière de Rocket </w:t>
       </w:r>
       <w:proofErr w:type="spellStart"/>
       <w:r>
@@ -897,10 +1105,7 @@
         <w:pStyle w:val="CorpsA"/>
       </w:pPr>
       <w:r>
-        <w:t>Il a alors ét</w:t>
-      </w:r>
-      <w:r>
-        <w:t xml:space="preserve">é nécessaire de gérer les collisions entre les véhicules, le ballon, le terrain, le but ainsi que les </w:t>
+        <w:t xml:space="preserve">Il a alors été nécessaire de gérer les collisions entre les véhicules, le ballon, le terrain, le but ainsi que les </w:t>
       </w:r>
       <w:proofErr w:type="spellStart"/>
       <w:r>
@@ -922,10 +1127,7 @@
       </w:r>
       <w:proofErr w:type="spellEnd"/>
       <w:r>
-        <w:t> » du v</w:t>
-      </w:r>
-      <w:r>
-        <w:t xml:space="preserve">éhicule adverse). </w:t>
+        <w:t xml:space="preserve"> » du véhicule adverse). </w:t>
       </w:r>
     </w:p>
     <w:p>
@@ -959,34 +1161,13 @@
         <w:pStyle w:val="CorpsA"/>
       </w:pPr>
       <w:r>
-        <w:t>Une des difficultés principales rencontrée dans le développement du jeu a été le système de collision entre les véhicules. Nos véhicules sont composés d’un carré et d’un cercle à l’avant. Nous n’en avions jamais</w:t>
-      </w:r>
-      <w:r>
-        <w:t xml:space="preserve"> fait auparavant et ne voyions pas comment faire pour gérer les collisions entre un cercle et un carré par exemple. Nous avons fait différentes tentatives mais avons vite vu qu’elles étaient trop compliquées. Nous avons remarqué cependant que les collision</w:t>
-      </w:r>
-      <w:r>
-        <w:t>s entre deux cercles étaient bea</w:t>
+        <w:t>Une des difficultés principales rencontrée dans le développement du jeu a été le système de collision entre les véhicules. Nos véhicules sont composés d’un carré et d’un cercle à l’avant. Nous n’en avions jamais fait auparavant et ne voyions pas comment faire pour gérer les collisions entre un cercle et un carré par exemple. Nous avons fait différentes tentatives mais avons vite vu qu’elles étaient trop compliquées. Nous avons remarqué cependant que les collisions entre deux cercles étaient bea</w:t>
       </w:r>
       <w:r>
         <w:t>u</w:t>
       </w:r>
       <w:r>
-        <w:t xml:space="preserve">coup plus simples à coder et moins gourmandes en calcul. Nous avons donc décidé de créer un faux cercle autour du carré du véhicule qui nous </w:t>
-      </w:r>
-      <w:r>
-        <w:t>se</w:t>
-      </w:r>
-      <w:r>
-        <w:t>r</w:t>
-      </w:r>
-      <w:r>
-        <w:t>v</w:t>
-      </w:r>
-      <w:r>
-        <w:t>i</w:t>
-      </w:r>
-      <w:r>
-        <w:t>rait à effectuer les collisions.</w:t>
+        <w:t>coup plus simples à coder et moins gourmandes en calcul. Nous avons donc décidé de créer un faux cercle autour du carré du véhicule qui nous servirait à effectuer les collisions.</w:t>
       </w:r>
     </w:p>
     <w:p>
@@ -1074,38 +1255,33 @@
       <w:pPr>
         <w:pStyle w:val="CorpsA"/>
       </w:pPr>
-      <w:bookmarkStart w:id="0" w:name="_GoBack"/>
-      <w:bookmarkEnd w:id="0"/>
-    </w:p>
-    <w:p>
-      <w:pPr>
-        <w:pStyle w:val="CorpsA"/>
-      </w:pPr>
-    </w:p>
-    <w:p>
-      <w:pPr>
-        <w:pStyle w:val="CorpsA"/>
-      </w:pPr>
-    </w:p>
-    <w:p>
-      <w:pPr>
-        <w:pStyle w:val="CorpsA"/>
-      </w:pPr>
-    </w:p>
-    <w:p>
-      <w:pPr>
-        <w:pStyle w:val="CorpsA"/>
-      </w:pPr>
-    </w:p>
-    <w:p>
-      <w:pPr>
-        <w:pStyle w:val="CorpsA"/>
-      </w:pPr>
-      <w:r>
-        <w:t xml:space="preserve">Ainsi, si la distance entre le </w:t>
-      </w:r>
-      <w:r>
-        <w:t>point A et le point B (les centres des deux cercles qui vont entrer en coll</w:t>
+    </w:p>
+    <w:p>
+      <w:pPr>
+        <w:pStyle w:val="CorpsA"/>
+      </w:pPr>
+    </w:p>
+    <w:p>
+      <w:pPr>
+        <w:pStyle w:val="CorpsA"/>
+      </w:pPr>
+    </w:p>
+    <w:p>
+      <w:pPr>
+        <w:pStyle w:val="CorpsA"/>
+      </w:pPr>
+    </w:p>
+    <w:p>
+      <w:pPr>
+        <w:pStyle w:val="CorpsA"/>
+      </w:pPr>
+    </w:p>
+    <w:p>
+      <w:pPr>
+        <w:pStyle w:val="CorpsA"/>
+      </w:pPr>
+      <w:r>
+        <w:t>Ainsi, si la distance entre le point A et le point B (les centres des deux cercles qui vont entrer en coll</w:t>
       </w:r>
       <w:r>
         <w:t>i</w:t>
@@ -1117,10 +1293,7 @@
         <w:t>é</w:t>
       </w:r>
       <w:r>
-        <w:t xml:space="preserve">thode permet un nombre minime de calcul. Au lieu de prendre la vraie distance </w:t>
-      </w:r>
-      <w:r>
-        <w:t>entre A et B, on prend la distance au carré, cela permet de faire un calcul en moins inutile. Pour faire la bonne co</w:t>
+        <w:t>thode permet un nombre minime de calcul. Au lieu de prendre la vraie distance entre A et B, on prend la distance au carré, cela permet de faire un calcul en moins inutile. Pour faire la bonne co</w:t>
       </w:r>
       <w:r>
         <w:t>m</w:t>
@@ -1139,10 +1312,7 @@
         <w:pStyle w:val="CorpsA"/>
       </w:pPr>
       <w:r>
-        <w:t>Une autre difficulté a été de faire en sort</w:t>
-      </w:r>
-      <w:r>
-        <w:t xml:space="preserve">e que la caméra ne dépasse pas le terrain lorsque l’on marque un but. </w:t>
+        <w:t xml:space="preserve">Une autre difficulté a été de faire en sorte que la caméra ne dépasse pas le terrain lorsque l’on marque un but. </w:t>
       </w:r>
     </w:p>
     <w:p>
@@ -1177,22 +1347,13 @@
         <w:t>e</w:t>
       </w:r>
       <w:r>
-        <w:t>sure sur le ballon ainsi qu’à la position du ballon et des extrémités de la cam</w:t>
-      </w:r>
-      <w:r>
-        <w:t xml:space="preserve">éra. Après différents tests, nous avons finalement </w:t>
+        <w:t xml:space="preserve">sure sur le ballon ainsi qu’à la position du ballon et des extrémités de la caméra. Après différents tests, nous avons finalement </w:t>
       </w:r>
       <w:r>
         <w:t>trouvé</w:t>
       </w:r>
       <w:r>
-        <w:t xml:space="preserve"> la bonne formule qui permet de délimiter la position de la c</w:t>
-      </w:r>
-      <w:r>
-        <w:t>a</w:t>
-      </w:r>
-      <w:r>
-        <w:t>m</w:t>
+        <w:t xml:space="preserve"> la bonne formule qui permet de délimiter la position de la cam</w:t>
       </w:r>
       <w:r>
         <w:t>é</w:t>
@@ -1269,6 +1430,9 @@
         </w:rPr>
       </w:pPr>
       <w:r>
+        <w:rPr>
+          <w:lang w:val="fr-FR"/>
+        </w:rPr>
         <w:br w:type="page"/>
       </w:r>
     </w:p>
@@ -1471,10 +1635,7 @@
       </w:r>
       <w:r>
         <w:tab/>
-        <w:t>Lancement du chrono (</w:t>
-      </w:r>
-      <w:r>
-        <w:t>2 minutes pour 1 partie)</w:t>
+        <w:t>Lancement du chrono (2 minutes pour 1 partie)</w:t>
       </w:r>
     </w:p>
     <w:p>
@@ -1516,10 +1677,7 @@
       </w:r>
       <w:r>
         <w:tab/>
-        <w:t xml:space="preserve">    Mis </w:t>
-      </w:r>
-      <w:r>
-        <w:t xml:space="preserve">à jour des véhicules (position </w:t>
+        <w:t xml:space="preserve">    Mis à jour des véhicules (position </w:t>
       </w:r>
       <w:proofErr w:type="spellStart"/>
       <w:r>
@@ -1565,6 +1723,7 @@
       <w:r>
         <w:rPr>
           <w:noProof/>
+          <w:lang w:val="en-US"/>
         </w:rPr>
         <w:drawing>
           <wp:anchor distT="0" distB="0" distL="114300" distR="114300" simplePos="0" relativeHeight="251661312" behindDoc="1" locked="0" layoutInCell="1" allowOverlap="1" wp14:anchorId="637134F7" wp14:editId="0909DBB9">
@@ -1717,10 +1876,7 @@
         <w:t>Architecture des Véhicules </w:t>
       </w:r>
       <w:r>
-        <w:t xml:space="preserve">: </w:t>
-      </w:r>
-      <w:r>
-        <w:t>(</w:t>
+        <w:t>: (</w:t>
       </w:r>
       <w:proofErr w:type="spellStart"/>
       <w:r>
@@ -1756,12 +1912,6 @@
         </w:tblBorders>
         <w:shd w:val="clear" w:color="auto" w:fill="D0DDEF"/>
         <w:tblLayout w:type="fixed"/>
-        <w:tblCellMar>
-          <w:top w:w="0" w:type="dxa"/>
-          <w:left w:w="0" w:type="dxa"/>
-          <w:bottom w:w="0" w:type="dxa"/>
-          <w:right w:w="0" w:type="dxa"/>
-        </w:tblCellMar>
         <w:tblLook w:val="04A0" w:firstRow="1" w:lastRow="0" w:firstColumn="1" w:lastColumn="0" w:noHBand="0" w:noVBand="1"/>
       </w:tblPr>
       <w:tblGrid>
@@ -1769,14 +1919,6 @@
         <w:gridCol w:w="6226"/>
       </w:tblGrid>
       <w:tr>
-        <w:tblPrEx>
-          <w:tblCellMar>
-            <w:top w:w="0" w:type="dxa"/>
-            <w:left w:w="0" w:type="dxa"/>
-            <w:bottom w:w="0" w:type="dxa"/>
-            <w:right w:w="0" w:type="dxa"/>
-          </w:tblCellMar>
-        </w:tblPrEx>
         <w:trPr>
           <w:trHeight w:val="5007"/>
         </w:trPr>
@@ -2130,14 +2272,7 @@
                 <w:sz w:val="18"/>
                 <w:szCs w:val="18"/>
               </w:rPr>
-              <w:t xml:space="preserve">   </w:t>
-            </w:r>
-            <w:r>
-              <w:rPr>
-                <w:sz w:val="18"/>
-                <w:szCs w:val="18"/>
-              </w:rPr>
-              <w:t xml:space="preserve"> Player </w:t>
+              <w:t xml:space="preserve">    Player </w:t>
             </w:r>
             <w:proofErr w:type="spellStart"/>
             <w:r>
@@ -2465,14 +2600,7 @@
                 <w:sz w:val="18"/>
                 <w:szCs w:val="18"/>
               </w:rPr>
-              <w:t xml:space="preserve">   Rotation : modifie la direction du vecteur « di</w:t>
-            </w:r>
-            <w:r>
-              <w:rPr>
-                <w:sz w:val="18"/>
-                <w:szCs w:val="18"/>
-              </w:rPr>
-              <w:t>rection » du véhicule</w:t>
+              <w:t xml:space="preserve">   Rotation : modifie la direction du vecteur « direction » du véhicule</w:t>
             </w:r>
           </w:p>
           <w:p>
@@ -2539,14 +2667,7 @@
                 <w:sz w:val="18"/>
                 <w:szCs w:val="18"/>
               </w:rPr>
-              <w:t xml:space="preserve"> accéléra</w:t>
-            </w:r>
-            <w:r>
-              <w:rPr>
-                <w:sz w:val="18"/>
-                <w:szCs w:val="18"/>
-              </w:rPr>
-              <w:t xml:space="preserve">tion. </w:t>
+              <w:t xml:space="preserve"> accélération. </w:t>
             </w:r>
           </w:p>
           <w:p>
@@ -2610,14 +2731,7 @@
                 <w:sz w:val="18"/>
                 <w:szCs w:val="18"/>
               </w:rPr>
-              <w:t xml:space="preserve">                     suivant les paramètres de rotatio</w:t>
-            </w:r>
-            <w:r>
-              <w:rPr>
-                <w:sz w:val="18"/>
-                <w:szCs w:val="18"/>
-              </w:rPr>
-              <w:t>n, accélération et vitesse.</w:t>
+              <w:t xml:space="preserve">                     suivant les paramètres de rotation, accélération et vitesse.</w:t>
             </w:r>
           </w:p>
         </w:tc>
@@ -2687,6 +2801,8 @@
           <w:u w:val="single"/>
         </w:rPr>
       </w:pPr>
+      <w:bookmarkStart w:id="0" w:name="_GoBack"/>
+      <w:bookmarkEnd w:id="0"/>
     </w:p>
     <w:p>
       <w:pPr>
@@ -2759,12 +2875,6 @@
         </w:tblBorders>
         <w:shd w:val="clear" w:color="auto" w:fill="D0DDEF"/>
         <w:tblLayout w:type="fixed"/>
-        <w:tblCellMar>
-          <w:top w:w="0" w:type="dxa"/>
-          <w:left w:w="0" w:type="dxa"/>
-          <w:bottom w:w="0" w:type="dxa"/>
-          <w:right w:w="0" w:type="dxa"/>
-        </w:tblCellMar>
         <w:tblLook w:val="04A0" w:firstRow="1" w:lastRow="0" w:firstColumn="1" w:lastColumn="0" w:noHBand="0" w:noVBand="1"/>
       </w:tblPr>
       <w:tblGrid>
@@ -2772,14 +2882,6 @@
         <w:gridCol w:w="6226"/>
       </w:tblGrid>
       <w:tr>
-        <w:tblPrEx>
-          <w:tblCellMar>
-            <w:top w:w="0" w:type="dxa"/>
-            <w:left w:w="0" w:type="dxa"/>
-            <w:bottom w:w="0" w:type="dxa"/>
-            <w:right w:w="0" w:type="dxa"/>
-          </w:tblCellMar>
-        </w:tblPrEx>
         <w:trPr>
           <w:trHeight w:val="3762"/>
         </w:trPr>
@@ -3030,14 +3132,7 @@
                 <w:sz w:val="18"/>
                 <w:szCs w:val="18"/>
               </w:rPr>
-              <w:t xml:space="preserve">Basé sur le même principe que celle </w:t>
-            </w:r>
-            <w:r>
-              <w:rPr>
-                <w:sz w:val="18"/>
-                <w:szCs w:val="18"/>
-              </w:rPr>
-              <w:t>du Véhicule, à l’exception près que la dire</w:t>
+              <w:t>Basé sur le même principe que celle du Véhicule, à l’exception près que la dire</w:t>
             </w:r>
             <w:r>
               <w:rPr>
@@ -3293,7 +3388,7 @@
                               <w:rPr>
                                 <w:noProof/>
                               </w:rPr>
-                              <w:t>4</w:t>
+                              <w:t>8</w:t>
                             </w:r>
                             <w:r>
                               <w:fldChar w:fldCharType="end"/>
@@ -3339,7 +3434,7 @@
                         <w:rPr>
                           <w:noProof/>
                         </w:rPr>
-                        <w:t>4</w:t>
+                        <w:t>8</w:t>
                       </w:r>
                       <w:r>
                         <w:fldChar w:fldCharType="end"/>
@@ -3361,17 +3456,236 @@
 <file path=word/numbering.xml><?xml version="1.0" encoding="utf-8"?>
 <w:numbering xmlns:wpc="http://schemas.microsoft.com/office/word/2010/wordprocessingCanvas" xmlns:mc="http://schemas.openxmlformats.org/markup-compatibility/2006" xmlns:o="urn:schemas-microsoft-com:office:office" xmlns:r="http://schemas.openxmlformats.org/officeDocument/2006/relationships" xmlns:m="http://schemas.openxmlformats.org/officeDocument/2006/math" xmlns:v="urn:schemas-microsoft-com:vml" xmlns:wp14="http://schemas.microsoft.com/office/word/2010/wordprocessingDrawing" xmlns:wp="http://schemas.openxmlformats.org/drawingml/2006/wordprocessingDrawing" xmlns:w10="urn:schemas-microsoft-com:office:word" xmlns:w="http://schemas.openxmlformats.org/wordprocessingml/2006/main" xmlns:w14="http://schemas.microsoft.com/office/word/2010/wordml" xmlns:wpg="http://schemas.microsoft.com/office/word/2010/wordprocessingGroup" xmlns:wpi="http://schemas.microsoft.com/office/word/2010/wordprocessingInk" xmlns:wne="http://schemas.microsoft.com/office/word/2006/wordml" xmlns:wps="http://schemas.microsoft.com/office/word/2010/wordprocessingShape" mc:Ignorable="w14 wp14">
   <w:abstractNum w:abstractNumId="0">
-    <w:nsid w:val="3A8C4392"/>
+    <w:nsid w:val="014C76A0"/>
     <w:multiLevelType w:val="hybridMultilevel"/>
-    <w:tmpl w:val="1D7CA9AA"/>
-    <w:numStyleLink w:val="Puces"/>
+    <w:tmpl w:val="529A315A"/>
+    <w:lvl w:ilvl="0" w:tplc="04090001">
+      <w:start w:val="1"/>
+      <w:numFmt w:val="bullet"/>
+      <w:lvlText w:val=""/>
+      <w:lvlJc w:val="left"/>
+      <w:pPr>
+        <w:ind w:left="720" w:hanging="360"/>
+      </w:pPr>
+      <w:rPr>
+        <w:rFonts w:ascii="Symbol" w:hAnsi="Symbol" w:hint="default"/>
+      </w:rPr>
+    </w:lvl>
+    <w:lvl w:ilvl="1" w:tplc="04090003" w:tentative="1">
+      <w:start w:val="1"/>
+      <w:numFmt w:val="bullet"/>
+      <w:lvlText w:val="o"/>
+      <w:lvlJc w:val="left"/>
+      <w:pPr>
+        <w:ind w:left="1440" w:hanging="360"/>
+      </w:pPr>
+      <w:rPr>
+        <w:rFonts w:ascii="Courier New" w:hAnsi="Courier New" w:cs="Courier New" w:hint="default"/>
+      </w:rPr>
+    </w:lvl>
+    <w:lvl w:ilvl="2" w:tplc="04090005" w:tentative="1">
+      <w:start w:val="1"/>
+      <w:numFmt w:val="bullet"/>
+      <w:lvlText w:val=""/>
+      <w:lvlJc w:val="left"/>
+      <w:pPr>
+        <w:ind w:left="2160" w:hanging="360"/>
+      </w:pPr>
+      <w:rPr>
+        <w:rFonts w:ascii="Wingdings" w:hAnsi="Wingdings" w:hint="default"/>
+      </w:rPr>
+    </w:lvl>
+    <w:lvl w:ilvl="3" w:tplc="04090001" w:tentative="1">
+      <w:start w:val="1"/>
+      <w:numFmt w:val="bullet"/>
+      <w:lvlText w:val=""/>
+      <w:lvlJc w:val="left"/>
+      <w:pPr>
+        <w:ind w:left="2880" w:hanging="360"/>
+      </w:pPr>
+      <w:rPr>
+        <w:rFonts w:ascii="Symbol" w:hAnsi="Symbol" w:hint="default"/>
+      </w:rPr>
+    </w:lvl>
+    <w:lvl w:ilvl="4" w:tplc="04090003" w:tentative="1">
+      <w:start w:val="1"/>
+      <w:numFmt w:val="bullet"/>
+      <w:lvlText w:val="o"/>
+      <w:lvlJc w:val="left"/>
+      <w:pPr>
+        <w:ind w:left="3600" w:hanging="360"/>
+      </w:pPr>
+      <w:rPr>
+        <w:rFonts w:ascii="Courier New" w:hAnsi="Courier New" w:cs="Courier New" w:hint="default"/>
+      </w:rPr>
+    </w:lvl>
+    <w:lvl w:ilvl="5" w:tplc="04090005" w:tentative="1">
+      <w:start w:val="1"/>
+      <w:numFmt w:val="bullet"/>
+      <w:lvlText w:val=""/>
+      <w:lvlJc w:val="left"/>
+      <w:pPr>
+        <w:ind w:left="4320" w:hanging="360"/>
+      </w:pPr>
+      <w:rPr>
+        <w:rFonts w:ascii="Wingdings" w:hAnsi="Wingdings" w:hint="default"/>
+      </w:rPr>
+    </w:lvl>
+    <w:lvl w:ilvl="6" w:tplc="04090001" w:tentative="1">
+      <w:start w:val="1"/>
+      <w:numFmt w:val="bullet"/>
+      <w:lvlText w:val=""/>
+      <w:lvlJc w:val="left"/>
+      <w:pPr>
+        <w:ind w:left="5040" w:hanging="360"/>
+      </w:pPr>
+      <w:rPr>
+        <w:rFonts w:ascii="Symbol" w:hAnsi="Symbol" w:hint="default"/>
+      </w:rPr>
+    </w:lvl>
+    <w:lvl w:ilvl="7" w:tplc="04090003" w:tentative="1">
+      <w:start w:val="1"/>
+      <w:numFmt w:val="bullet"/>
+      <w:lvlText w:val="o"/>
+      <w:lvlJc w:val="left"/>
+      <w:pPr>
+        <w:ind w:left="5760" w:hanging="360"/>
+      </w:pPr>
+      <w:rPr>
+        <w:rFonts w:ascii="Courier New" w:hAnsi="Courier New" w:cs="Courier New" w:hint="default"/>
+      </w:rPr>
+    </w:lvl>
+    <w:lvl w:ilvl="8" w:tplc="04090005" w:tentative="1">
+      <w:start w:val="1"/>
+      <w:numFmt w:val="bullet"/>
+      <w:lvlText w:val=""/>
+      <w:lvlJc w:val="left"/>
+      <w:pPr>
+        <w:ind w:left="6480" w:hanging="360"/>
+      </w:pPr>
+      <w:rPr>
+        <w:rFonts w:ascii="Wingdings" w:hAnsi="Wingdings" w:hint="default"/>
+      </w:rPr>
+    </w:lvl>
   </w:abstractNum>
   <w:abstractNum w:abstractNumId="1">
-    <w:nsid w:val="3CE904F3"/>
+    <w:nsid w:val="032B3AE9"/>
     <w:multiLevelType w:val="hybridMultilevel"/>
-    <w:tmpl w:val="1D7CA9AA"/>
-    <w:styleLink w:val="Puces"/>
-    <w:lvl w:ilvl="0" w:tplc="94087A48">
+    <w:tmpl w:val="7BD293A8"/>
+    <w:lvl w:ilvl="0" w:tplc="04090001">
+      <w:start w:val="1"/>
+      <w:numFmt w:val="bullet"/>
+      <w:lvlText w:val=""/>
+      <w:lvlJc w:val="left"/>
+      <w:pPr>
+        <w:ind w:left="3600" w:hanging="360"/>
+      </w:pPr>
+      <w:rPr>
+        <w:rFonts w:ascii="Symbol" w:hAnsi="Symbol" w:hint="default"/>
+      </w:rPr>
+    </w:lvl>
+    <w:lvl w:ilvl="1" w:tplc="04090003" w:tentative="1">
+      <w:start w:val="1"/>
+      <w:numFmt w:val="bullet"/>
+      <w:lvlText w:val="o"/>
+      <w:lvlJc w:val="left"/>
+      <w:pPr>
+        <w:ind w:left="4320" w:hanging="360"/>
+      </w:pPr>
+      <w:rPr>
+        <w:rFonts w:ascii="Courier New" w:hAnsi="Courier New" w:cs="Courier New" w:hint="default"/>
+      </w:rPr>
+    </w:lvl>
+    <w:lvl w:ilvl="2" w:tplc="04090005" w:tentative="1">
+      <w:start w:val="1"/>
+      <w:numFmt w:val="bullet"/>
+      <w:lvlText w:val=""/>
+      <w:lvlJc w:val="left"/>
+      <w:pPr>
+        <w:ind w:left="5040" w:hanging="360"/>
+      </w:pPr>
+      <w:rPr>
+        <w:rFonts w:ascii="Wingdings" w:hAnsi="Wingdings" w:hint="default"/>
+      </w:rPr>
+    </w:lvl>
+    <w:lvl w:ilvl="3" w:tplc="04090001" w:tentative="1">
+      <w:start w:val="1"/>
+      <w:numFmt w:val="bullet"/>
+      <w:lvlText w:val=""/>
+      <w:lvlJc w:val="left"/>
+      <w:pPr>
+        <w:ind w:left="5760" w:hanging="360"/>
+      </w:pPr>
+      <w:rPr>
+        <w:rFonts w:ascii="Symbol" w:hAnsi="Symbol" w:hint="default"/>
+      </w:rPr>
+    </w:lvl>
+    <w:lvl w:ilvl="4" w:tplc="04090003" w:tentative="1">
+      <w:start w:val="1"/>
+      <w:numFmt w:val="bullet"/>
+      <w:lvlText w:val="o"/>
+      <w:lvlJc w:val="left"/>
+      <w:pPr>
+        <w:ind w:left="6480" w:hanging="360"/>
+      </w:pPr>
+      <w:rPr>
+        <w:rFonts w:ascii="Courier New" w:hAnsi="Courier New" w:cs="Courier New" w:hint="default"/>
+      </w:rPr>
+    </w:lvl>
+    <w:lvl w:ilvl="5" w:tplc="04090005" w:tentative="1">
+      <w:start w:val="1"/>
+      <w:numFmt w:val="bullet"/>
+      <w:lvlText w:val=""/>
+      <w:lvlJc w:val="left"/>
+      <w:pPr>
+        <w:ind w:left="7200" w:hanging="360"/>
+      </w:pPr>
+      <w:rPr>
+        <w:rFonts w:ascii="Wingdings" w:hAnsi="Wingdings" w:hint="default"/>
+      </w:rPr>
+    </w:lvl>
+    <w:lvl w:ilvl="6" w:tplc="04090001" w:tentative="1">
+      <w:start w:val="1"/>
+      <w:numFmt w:val="bullet"/>
+      <w:lvlText w:val=""/>
+      <w:lvlJc w:val="left"/>
+      <w:pPr>
+        <w:ind w:left="7920" w:hanging="360"/>
+      </w:pPr>
+      <w:rPr>
+        <w:rFonts w:ascii="Symbol" w:hAnsi="Symbol" w:hint="default"/>
+      </w:rPr>
+    </w:lvl>
+    <w:lvl w:ilvl="7" w:tplc="04090003" w:tentative="1">
+      <w:start w:val="1"/>
+      <w:numFmt w:val="bullet"/>
+      <w:lvlText w:val="o"/>
+      <w:lvlJc w:val="left"/>
+      <w:pPr>
+        <w:ind w:left="8640" w:hanging="360"/>
+      </w:pPr>
+      <w:rPr>
+        <w:rFonts w:ascii="Courier New" w:hAnsi="Courier New" w:cs="Courier New" w:hint="default"/>
+      </w:rPr>
+    </w:lvl>
+    <w:lvl w:ilvl="8" w:tplc="04090005" w:tentative="1">
+      <w:start w:val="1"/>
+      <w:numFmt w:val="bullet"/>
+      <w:lvlText w:val=""/>
+      <w:lvlJc w:val="left"/>
+      <w:pPr>
+        <w:ind w:left="9360" w:hanging="360"/>
+      </w:pPr>
+      <w:rPr>
+        <w:rFonts w:ascii="Wingdings" w:hAnsi="Wingdings" w:hint="default"/>
+      </w:rPr>
+    </w:lvl>
+  </w:abstractNum>
+  <w:abstractNum w:abstractNumId="2">
+    <w:nsid w:val="039215A8"/>
+    <w:multiLevelType w:val="hybridMultilevel"/>
+    <w:tmpl w:val="FF2E56F4"/>
+    <w:lvl w:ilvl="0" w:tplc="AFF6EE72">
       <w:start w:val="1"/>
       <w:numFmt w:val="bullet"/>
       <w:lvlText w:val="-"/>
@@ -3400,13 +3714,244 @@
         <w:vertAlign w:val="baseline"/>
       </w:rPr>
     </w:lvl>
-    <w:lvl w:ilvl="1" w:tplc="8B9EC29A">
+    <w:lvl w:ilvl="1" w:tplc="04090003" w:tentative="1">
+      <w:start w:val="1"/>
+      <w:numFmt w:val="bullet"/>
+      <w:lvlText w:val="o"/>
+      <w:lvlJc w:val="left"/>
+      <w:pPr>
+        <w:ind w:left="1440" w:hanging="360"/>
+      </w:pPr>
+      <w:rPr>
+        <w:rFonts w:ascii="Courier New" w:hAnsi="Courier New" w:cs="Courier New" w:hint="default"/>
+      </w:rPr>
+    </w:lvl>
+    <w:lvl w:ilvl="2" w:tplc="04090005" w:tentative="1">
+      <w:start w:val="1"/>
+      <w:numFmt w:val="bullet"/>
+      <w:lvlText w:val=""/>
+      <w:lvlJc w:val="left"/>
+      <w:pPr>
+        <w:ind w:left="2160" w:hanging="360"/>
+      </w:pPr>
+      <w:rPr>
+        <w:rFonts w:ascii="Wingdings" w:hAnsi="Wingdings" w:hint="default"/>
+      </w:rPr>
+    </w:lvl>
+    <w:lvl w:ilvl="3" w:tplc="04090001" w:tentative="1">
+      <w:start w:val="1"/>
+      <w:numFmt w:val="bullet"/>
+      <w:lvlText w:val=""/>
+      <w:lvlJc w:val="left"/>
+      <w:pPr>
+        <w:ind w:left="2880" w:hanging="360"/>
+      </w:pPr>
+      <w:rPr>
+        <w:rFonts w:ascii="Symbol" w:hAnsi="Symbol" w:hint="default"/>
+      </w:rPr>
+    </w:lvl>
+    <w:lvl w:ilvl="4" w:tplc="04090003" w:tentative="1">
+      <w:start w:val="1"/>
+      <w:numFmt w:val="bullet"/>
+      <w:lvlText w:val="o"/>
+      <w:lvlJc w:val="left"/>
+      <w:pPr>
+        <w:ind w:left="3600" w:hanging="360"/>
+      </w:pPr>
+      <w:rPr>
+        <w:rFonts w:ascii="Courier New" w:hAnsi="Courier New" w:cs="Courier New" w:hint="default"/>
+      </w:rPr>
+    </w:lvl>
+    <w:lvl w:ilvl="5" w:tplc="04090005" w:tentative="1">
+      <w:start w:val="1"/>
+      <w:numFmt w:val="bullet"/>
+      <w:lvlText w:val=""/>
+      <w:lvlJc w:val="left"/>
+      <w:pPr>
+        <w:ind w:left="4320" w:hanging="360"/>
+      </w:pPr>
+      <w:rPr>
+        <w:rFonts w:ascii="Wingdings" w:hAnsi="Wingdings" w:hint="default"/>
+      </w:rPr>
+    </w:lvl>
+    <w:lvl w:ilvl="6" w:tplc="04090001" w:tentative="1">
+      <w:start w:val="1"/>
+      <w:numFmt w:val="bullet"/>
+      <w:lvlText w:val=""/>
+      <w:lvlJc w:val="left"/>
+      <w:pPr>
+        <w:ind w:left="5040" w:hanging="360"/>
+      </w:pPr>
+      <w:rPr>
+        <w:rFonts w:ascii="Symbol" w:hAnsi="Symbol" w:hint="default"/>
+      </w:rPr>
+    </w:lvl>
+    <w:lvl w:ilvl="7" w:tplc="04090003" w:tentative="1">
+      <w:start w:val="1"/>
+      <w:numFmt w:val="bullet"/>
+      <w:lvlText w:val="o"/>
+      <w:lvlJc w:val="left"/>
+      <w:pPr>
+        <w:ind w:left="5760" w:hanging="360"/>
+      </w:pPr>
+      <w:rPr>
+        <w:rFonts w:ascii="Courier New" w:hAnsi="Courier New" w:cs="Courier New" w:hint="default"/>
+      </w:rPr>
+    </w:lvl>
+    <w:lvl w:ilvl="8" w:tplc="04090005" w:tentative="1">
+      <w:start w:val="1"/>
+      <w:numFmt w:val="bullet"/>
+      <w:lvlText w:val=""/>
+      <w:lvlJc w:val="left"/>
+      <w:pPr>
+        <w:ind w:left="6480" w:hanging="360"/>
+      </w:pPr>
+      <w:rPr>
+        <w:rFonts w:ascii="Wingdings" w:hAnsi="Wingdings" w:hint="default"/>
+      </w:rPr>
+    </w:lvl>
+  </w:abstractNum>
+  <w:abstractNum w:abstractNumId="3">
+    <w:nsid w:val="090E1C84"/>
+    <w:multiLevelType w:val="hybridMultilevel"/>
+    <w:tmpl w:val="5A8E58D2"/>
+    <w:lvl w:ilvl="0" w:tplc="040C0001">
+      <w:start w:val="1"/>
+      <w:numFmt w:val="bullet"/>
+      <w:lvlText w:val=""/>
+      <w:lvlJc w:val="left"/>
+      <w:pPr>
+        <w:ind w:left="174" w:hanging="174"/>
+      </w:pPr>
+      <w:rPr>
+        <w:rFonts w:ascii="Symbol" w:hAnsi="Symbol" w:hint="default"/>
+        <w:b w:val="0"/>
+        <w:bCs w:val="0"/>
+        <w:i w:val="0"/>
+        <w:iCs w:val="0"/>
+        <w:caps w:val="0"/>
+        <w:smallCaps w:val="0"/>
+        <w:strike w:val="0"/>
+        <w:dstrike w:val="0"/>
+        <w:outline w:val="0"/>
+        <w:emboss w:val="0"/>
+        <w:imprint w:val="0"/>
+        <w:spacing w:val="0"/>
+        <w:w w:val="100"/>
+        <w:kern w:val="0"/>
+        <w:position w:val="0"/>
+        <w:highlight w:val="none"/>
+        <w:vertAlign w:val="baseline"/>
+      </w:rPr>
+    </w:lvl>
+    <w:lvl w:ilvl="1" w:tplc="04090003" w:tentative="1">
+      <w:start w:val="1"/>
+      <w:numFmt w:val="bullet"/>
+      <w:lvlText w:val="o"/>
+      <w:lvlJc w:val="left"/>
+      <w:pPr>
+        <w:ind w:left="1440" w:hanging="360"/>
+      </w:pPr>
+      <w:rPr>
+        <w:rFonts w:ascii="Courier New" w:hAnsi="Courier New" w:cs="Courier New" w:hint="default"/>
+      </w:rPr>
+    </w:lvl>
+    <w:lvl w:ilvl="2" w:tplc="04090005" w:tentative="1">
+      <w:start w:val="1"/>
+      <w:numFmt w:val="bullet"/>
+      <w:lvlText w:val=""/>
+      <w:lvlJc w:val="left"/>
+      <w:pPr>
+        <w:ind w:left="2160" w:hanging="360"/>
+      </w:pPr>
+      <w:rPr>
+        <w:rFonts w:ascii="Wingdings" w:hAnsi="Wingdings" w:hint="default"/>
+      </w:rPr>
+    </w:lvl>
+    <w:lvl w:ilvl="3" w:tplc="04090001" w:tentative="1">
+      <w:start w:val="1"/>
+      <w:numFmt w:val="bullet"/>
+      <w:lvlText w:val=""/>
+      <w:lvlJc w:val="left"/>
+      <w:pPr>
+        <w:ind w:left="2880" w:hanging="360"/>
+      </w:pPr>
+      <w:rPr>
+        <w:rFonts w:ascii="Symbol" w:hAnsi="Symbol" w:hint="default"/>
+      </w:rPr>
+    </w:lvl>
+    <w:lvl w:ilvl="4" w:tplc="04090003" w:tentative="1">
+      <w:start w:val="1"/>
+      <w:numFmt w:val="bullet"/>
+      <w:lvlText w:val="o"/>
+      <w:lvlJc w:val="left"/>
+      <w:pPr>
+        <w:ind w:left="3600" w:hanging="360"/>
+      </w:pPr>
+      <w:rPr>
+        <w:rFonts w:ascii="Courier New" w:hAnsi="Courier New" w:cs="Courier New" w:hint="default"/>
+      </w:rPr>
+    </w:lvl>
+    <w:lvl w:ilvl="5" w:tplc="04090005" w:tentative="1">
+      <w:start w:val="1"/>
+      <w:numFmt w:val="bullet"/>
+      <w:lvlText w:val=""/>
+      <w:lvlJc w:val="left"/>
+      <w:pPr>
+        <w:ind w:left="4320" w:hanging="360"/>
+      </w:pPr>
+      <w:rPr>
+        <w:rFonts w:ascii="Wingdings" w:hAnsi="Wingdings" w:hint="default"/>
+      </w:rPr>
+    </w:lvl>
+    <w:lvl w:ilvl="6" w:tplc="04090001" w:tentative="1">
+      <w:start w:val="1"/>
+      <w:numFmt w:val="bullet"/>
+      <w:lvlText w:val=""/>
+      <w:lvlJc w:val="left"/>
+      <w:pPr>
+        <w:ind w:left="5040" w:hanging="360"/>
+      </w:pPr>
+      <w:rPr>
+        <w:rFonts w:ascii="Symbol" w:hAnsi="Symbol" w:hint="default"/>
+      </w:rPr>
+    </w:lvl>
+    <w:lvl w:ilvl="7" w:tplc="04090003" w:tentative="1">
+      <w:start w:val="1"/>
+      <w:numFmt w:val="bullet"/>
+      <w:lvlText w:val="o"/>
+      <w:lvlJc w:val="left"/>
+      <w:pPr>
+        <w:ind w:left="5760" w:hanging="360"/>
+      </w:pPr>
+      <w:rPr>
+        <w:rFonts w:ascii="Courier New" w:hAnsi="Courier New" w:cs="Courier New" w:hint="default"/>
+      </w:rPr>
+    </w:lvl>
+    <w:lvl w:ilvl="8" w:tplc="04090005" w:tentative="1">
+      <w:start w:val="1"/>
+      <w:numFmt w:val="bullet"/>
+      <w:lvlText w:val=""/>
+      <w:lvlJc w:val="left"/>
+      <w:pPr>
+        <w:ind w:left="6480" w:hanging="360"/>
+      </w:pPr>
+      <w:rPr>
+        <w:rFonts w:ascii="Wingdings" w:hAnsi="Wingdings" w:hint="default"/>
+      </w:rPr>
+    </w:lvl>
+  </w:abstractNum>
+  <w:abstractNum w:abstractNumId="4">
+    <w:nsid w:val="10F942D0"/>
+    <w:multiLevelType w:val="hybridMultilevel"/>
+    <w:tmpl w:val="F4C82B24"/>
+    <w:lvl w:ilvl="0" w:tplc="AFF6EE72">
       <w:start w:val="1"/>
       <w:numFmt w:val="bullet"/>
       <w:lvlText w:val="-"/>
       <w:lvlJc w:val="left"/>
       <w:pPr>
-        <w:ind w:left="774" w:hanging="174"/>
+        <w:ind w:left="174" w:hanging="174"/>
       </w:pPr>
       <w:rPr>
         <w:rFonts w:ascii="Calibri" w:eastAsia="Calibri" w:hAnsi="Calibri" w:cs="Calibri"/>
@@ -3429,13 +3974,114 @@
         <w:vertAlign w:val="baseline"/>
       </w:rPr>
     </w:lvl>
-    <w:lvl w:ilvl="2" w:tplc="3C5C137A">
+    <w:lvl w:ilvl="1" w:tplc="04090003" w:tentative="1">
+      <w:start w:val="1"/>
+      <w:numFmt w:val="bullet"/>
+      <w:lvlText w:val="o"/>
+      <w:lvlJc w:val="left"/>
+      <w:pPr>
+        <w:ind w:left="1440" w:hanging="360"/>
+      </w:pPr>
+      <w:rPr>
+        <w:rFonts w:ascii="Courier New" w:hAnsi="Courier New" w:cs="Courier New" w:hint="default"/>
+      </w:rPr>
+    </w:lvl>
+    <w:lvl w:ilvl="2" w:tplc="04090005" w:tentative="1">
+      <w:start w:val="1"/>
+      <w:numFmt w:val="bullet"/>
+      <w:lvlText w:val=""/>
+      <w:lvlJc w:val="left"/>
+      <w:pPr>
+        <w:ind w:left="2160" w:hanging="360"/>
+      </w:pPr>
+      <w:rPr>
+        <w:rFonts w:ascii="Wingdings" w:hAnsi="Wingdings" w:hint="default"/>
+      </w:rPr>
+    </w:lvl>
+    <w:lvl w:ilvl="3" w:tplc="04090001" w:tentative="1">
+      <w:start w:val="1"/>
+      <w:numFmt w:val="bullet"/>
+      <w:lvlText w:val=""/>
+      <w:lvlJc w:val="left"/>
+      <w:pPr>
+        <w:ind w:left="2880" w:hanging="360"/>
+      </w:pPr>
+      <w:rPr>
+        <w:rFonts w:ascii="Symbol" w:hAnsi="Symbol" w:hint="default"/>
+      </w:rPr>
+    </w:lvl>
+    <w:lvl w:ilvl="4" w:tplc="04090003" w:tentative="1">
+      <w:start w:val="1"/>
+      <w:numFmt w:val="bullet"/>
+      <w:lvlText w:val="o"/>
+      <w:lvlJc w:val="left"/>
+      <w:pPr>
+        <w:ind w:left="3600" w:hanging="360"/>
+      </w:pPr>
+      <w:rPr>
+        <w:rFonts w:ascii="Courier New" w:hAnsi="Courier New" w:cs="Courier New" w:hint="default"/>
+      </w:rPr>
+    </w:lvl>
+    <w:lvl w:ilvl="5" w:tplc="04090005" w:tentative="1">
+      <w:start w:val="1"/>
+      <w:numFmt w:val="bullet"/>
+      <w:lvlText w:val=""/>
+      <w:lvlJc w:val="left"/>
+      <w:pPr>
+        <w:ind w:left="4320" w:hanging="360"/>
+      </w:pPr>
+      <w:rPr>
+        <w:rFonts w:ascii="Wingdings" w:hAnsi="Wingdings" w:hint="default"/>
+      </w:rPr>
+    </w:lvl>
+    <w:lvl w:ilvl="6" w:tplc="04090001" w:tentative="1">
+      <w:start w:val="1"/>
+      <w:numFmt w:val="bullet"/>
+      <w:lvlText w:val=""/>
+      <w:lvlJc w:val="left"/>
+      <w:pPr>
+        <w:ind w:left="5040" w:hanging="360"/>
+      </w:pPr>
+      <w:rPr>
+        <w:rFonts w:ascii="Symbol" w:hAnsi="Symbol" w:hint="default"/>
+      </w:rPr>
+    </w:lvl>
+    <w:lvl w:ilvl="7" w:tplc="04090003" w:tentative="1">
+      <w:start w:val="1"/>
+      <w:numFmt w:val="bullet"/>
+      <w:lvlText w:val="o"/>
+      <w:lvlJc w:val="left"/>
+      <w:pPr>
+        <w:ind w:left="5760" w:hanging="360"/>
+      </w:pPr>
+      <w:rPr>
+        <w:rFonts w:ascii="Courier New" w:hAnsi="Courier New" w:cs="Courier New" w:hint="default"/>
+      </w:rPr>
+    </w:lvl>
+    <w:lvl w:ilvl="8" w:tplc="04090005" w:tentative="1">
+      <w:start w:val="1"/>
+      <w:numFmt w:val="bullet"/>
+      <w:lvlText w:val=""/>
+      <w:lvlJc w:val="left"/>
+      <w:pPr>
+        <w:ind w:left="6480" w:hanging="360"/>
+      </w:pPr>
+      <w:rPr>
+        <w:rFonts w:ascii="Wingdings" w:hAnsi="Wingdings" w:hint="default"/>
+      </w:rPr>
+    </w:lvl>
+  </w:abstractNum>
+  <w:abstractNum w:abstractNumId="5">
+    <w:nsid w:val="16D779EC"/>
+    <w:multiLevelType w:val="hybridMultilevel"/>
+    <w:tmpl w:val="2C32E4F6"/>
+    <w:lvl w:ilvl="0" w:tplc="AFF6EE72">
       <w:start w:val="1"/>
       <w:numFmt w:val="bullet"/>
       <w:lvlText w:val="-"/>
       <w:lvlJc w:val="left"/>
       <w:pPr>
-        <w:ind w:left="1374" w:hanging="174"/>
+        <w:ind w:left="174" w:hanging="174"/>
       </w:pPr>
       <w:rPr>
         <w:rFonts w:ascii="Calibri" w:eastAsia="Calibri" w:hAnsi="Calibri" w:cs="Calibri"/>
@@ -3458,13 +4104,121 @@
         <w:vertAlign w:val="baseline"/>
       </w:rPr>
     </w:lvl>
-    <w:lvl w:ilvl="3" w:tplc="A2202E9C">
+    <w:lvl w:ilvl="1" w:tplc="04090003" w:tentative="1">
+      <w:start w:val="1"/>
+      <w:numFmt w:val="bullet"/>
+      <w:lvlText w:val="o"/>
+      <w:lvlJc w:val="left"/>
+      <w:pPr>
+        <w:ind w:left="1440" w:hanging="360"/>
+      </w:pPr>
+      <w:rPr>
+        <w:rFonts w:ascii="Courier New" w:hAnsi="Courier New" w:cs="Courier New" w:hint="default"/>
+      </w:rPr>
+    </w:lvl>
+    <w:lvl w:ilvl="2" w:tplc="04090005" w:tentative="1">
+      <w:start w:val="1"/>
+      <w:numFmt w:val="bullet"/>
+      <w:lvlText w:val=""/>
+      <w:lvlJc w:val="left"/>
+      <w:pPr>
+        <w:ind w:left="2160" w:hanging="360"/>
+      </w:pPr>
+      <w:rPr>
+        <w:rFonts w:ascii="Wingdings" w:hAnsi="Wingdings" w:hint="default"/>
+      </w:rPr>
+    </w:lvl>
+    <w:lvl w:ilvl="3" w:tplc="04090001" w:tentative="1">
+      <w:start w:val="1"/>
+      <w:numFmt w:val="bullet"/>
+      <w:lvlText w:val=""/>
+      <w:lvlJc w:val="left"/>
+      <w:pPr>
+        <w:ind w:left="2880" w:hanging="360"/>
+      </w:pPr>
+      <w:rPr>
+        <w:rFonts w:ascii="Symbol" w:hAnsi="Symbol" w:hint="default"/>
+      </w:rPr>
+    </w:lvl>
+    <w:lvl w:ilvl="4" w:tplc="04090003" w:tentative="1">
+      <w:start w:val="1"/>
+      <w:numFmt w:val="bullet"/>
+      <w:lvlText w:val="o"/>
+      <w:lvlJc w:val="left"/>
+      <w:pPr>
+        <w:ind w:left="3600" w:hanging="360"/>
+      </w:pPr>
+      <w:rPr>
+        <w:rFonts w:ascii="Courier New" w:hAnsi="Courier New" w:cs="Courier New" w:hint="default"/>
+      </w:rPr>
+    </w:lvl>
+    <w:lvl w:ilvl="5" w:tplc="04090005" w:tentative="1">
+      <w:start w:val="1"/>
+      <w:numFmt w:val="bullet"/>
+      <w:lvlText w:val=""/>
+      <w:lvlJc w:val="left"/>
+      <w:pPr>
+        <w:ind w:left="4320" w:hanging="360"/>
+      </w:pPr>
+      <w:rPr>
+        <w:rFonts w:ascii="Wingdings" w:hAnsi="Wingdings" w:hint="default"/>
+      </w:rPr>
+    </w:lvl>
+    <w:lvl w:ilvl="6" w:tplc="04090001" w:tentative="1">
+      <w:start w:val="1"/>
+      <w:numFmt w:val="bullet"/>
+      <w:lvlText w:val=""/>
+      <w:lvlJc w:val="left"/>
+      <w:pPr>
+        <w:ind w:left="5040" w:hanging="360"/>
+      </w:pPr>
+      <w:rPr>
+        <w:rFonts w:ascii="Symbol" w:hAnsi="Symbol" w:hint="default"/>
+      </w:rPr>
+    </w:lvl>
+    <w:lvl w:ilvl="7" w:tplc="04090003" w:tentative="1">
+      <w:start w:val="1"/>
+      <w:numFmt w:val="bullet"/>
+      <w:lvlText w:val="o"/>
+      <w:lvlJc w:val="left"/>
+      <w:pPr>
+        <w:ind w:left="5760" w:hanging="360"/>
+      </w:pPr>
+      <w:rPr>
+        <w:rFonts w:ascii="Courier New" w:hAnsi="Courier New" w:cs="Courier New" w:hint="default"/>
+      </w:rPr>
+    </w:lvl>
+    <w:lvl w:ilvl="8" w:tplc="04090005" w:tentative="1">
+      <w:start w:val="1"/>
+      <w:numFmt w:val="bullet"/>
+      <w:lvlText w:val=""/>
+      <w:lvlJc w:val="left"/>
+      <w:pPr>
+        <w:ind w:left="6480" w:hanging="360"/>
+      </w:pPr>
+      <w:rPr>
+        <w:rFonts w:ascii="Wingdings" w:hAnsi="Wingdings" w:hint="default"/>
+      </w:rPr>
+    </w:lvl>
+  </w:abstractNum>
+  <w:abstractNum w:abstractNumId="6">
+    <w:nsid w:val="3A8C4392"/>
+    <w:multiLevelType w:val="hybridMultilevel"/>
+    <w:tmpl w:val="1D7CA9AA"/>
+    <w:numStyleLink w:val="Puces"/>
+  </w:abstractNum>
+  <w:abstractNum w:abstractNumId="7">
+    <w:nsid w:val="3CE904F3"/>
+    <w:multiLevelType w:val="hybridMultilevel"/>
+    <w:tmpl w:val="1D7CA9AA"/>
+    <w:styleLink w:val="Puces"/>
+    <w:lvl w:ilvl="0" w:tplc="94087A48">
       <w:start w:val="1"/>
       <w:numFmt w:val="bullet"/>
       <w:lvlText w:val="-"/>
       <w:lvlJc w:val="left"/>
       <w:pPr>
-        <w:ind w:left="1974" w:hanging="174"/>
+        <w:ind w:left="174" w:hanging="174"/>
       </w:pPr>
       <w:rPr>
         <w:rFonts w:ascii="Calibri" w:eastAsia="Calibri" w:hAnsi="Calibri" w:cs="Calibri"/>
@@ -3487,13 +4241,13 @@
         <w:vertAlign w:val="baseline"/>
       </w:rPr>
     </w:lvl>
-    <w:lvl w:ilvl="4" w:tplc="7DD86ADC">
+    <w:lvl w:ilvl="1" w:tplc="8B9EC29A">
       <w:start w:val="1"/>
       <w:numFmt w:val="bullet"/>
       <w:lvlText w:val="-"/>
       <w:lvlJc w:val="left"/>
       <w:pPr>
-        <w:ind w:left="2574" w:hanging="174"/>
+        <w:ind w:left="774" w:hanging="174"/>
       </w:pPr>
       <w:rPr>
         <w:rFonts w:ascii="Calibri" w:eastAsia="Calibri" w:hAnsi="Calibri" w:cs="Calibri"/>
@@ -3516,13 +4270,13 @@
         <w:vertAlign w:val="baseline"/>
       </w:rPr>
     </w:lvl>
-    <w:lvl w:ilvl="5" w:tplc="ED9AB1FE">
+    <w:lvl w:ilvl="2" w:tplc="3C5C137A">
       <w:start w:val="1"/>
       <w:numFmt w:val="bullet"/>
       <w:lvlText w:val="-"/>
       <w:lvlJc w:val="left"/>
       <w:pPr>
-        <w:ind w:left="3174" w:hanging="174"/>
+        <w:ind w:left="1374" w:hanging="174"/>
       </w:pPr>
       <w:rPr>
         <w:rFonts w:ascii="Calibri" w:eastAsia="Calibri" w:hAnsi="Calibri" w:cs="Calibri"/>
@@ -3545,13 +4299,13 @@
         <w:vertAlign w:val="baseline"/>
       </w:rPr>
     </w:lvl>
-    <w:lvl w:ilvl="6" w:tplc="D9B46BEE">
+    <w:lvl w:ilvl="3" w:tplc="A2202E9C">
       <w:start w:val="1"/>
       <w:numFmt w:val="bullet"/>
       <w:lvlText w:val="-"/>
       <w:lvlJc w:val="left"/>
       <w:pPr>
-        <w:ind w:left="3774" w:hanging="174"/>
+        <w:ind w:left="1974" w:hanging="174"/>
       </w:pPr>
       <w:rPr>
         <w:rFonts w:ascii="Calibri" w:eastAsia="Calibri" w:hAnsi="Calibri" w:cs="Calibri"/>
@@ -3574,13 +4328,13 @@
         <w:vertAlign w:val="baseline"/>
       </w:rPr>
     </w:lvl>
-    <w:lvl w:ilvl="7" w:tplc="02C6C61A">
+    <w:lvl w:ilvl="4" w:tplc="7DD86ADC">
       <w:start w:val="1"/>
       <w:numFmt w:val="bullet"/>
       <w:lvlText w:val="-"/>
       <w:lvlJc w:val="left"/>
       <w:pPr>
-        <w:ind w:left="4374" w:hanging="174"/>
+        <w:ind w:left="2574" w:hanging="174"/>
       </w:pPr>
       <w:rPr>
         <w:rFonts w:ascii="Calibri" w:eastAsia="Calibri" w:hAnsi="Calibri" w:cs="Calibri"/>
@@ -3603,13 +4357,13 @@
         <w:vertAlign w:val="baseline"/>
       </w:rPr>
     </w:lvl>
-    <w:lvl w:ilvl="8" w:tplc="77265F52">
+    <w:lvl w:ilvl="5" w:tplc="ED9AB1FE">
       <w:start w:val="1"/>
       <w:numFmt w:val="bullet"/>
       <w:lvlText w:val="-"/>
       <w:lvlJc w:val="left"/>
       <w:pPr>
-        <w:ind w:left="4974" w:hanging="174"/>
+        <w:ind w:left="3174" w:hanging="174"/>
       </w:pPr>
       <w:rPr>
         <w:rFonts w:ascii="Calibri" w:eastAsia="Calibri" w:hAnsi="Calibri" w:cs="Calibri"/>
@@ -3632,8 +4386,95 @@
         <w:vertAlign w:val="baseline"/>
       </w:rPr>
     </w:lvl>
+    <w:lvl w:ilvl="6" w:tplc="D9B46BEE">
+      <w:start w:val="1"/>
+      <w:numFmt w:val="bullet"/>
+      <w:lvlText w:val="-"/>
+      <w:lvlJc w:val="left"/>
+      <w:pPr>
+        <w:ind w:left="3774" w:hanging="174"/>
+      </w:pPr>
+      <w:rPr>
+        <w:rFonts w:ascii="Calibri" w:eastAsia="Calibri" w:hAnsi="Calibri" w:cs="Calibri"/>
+        <w:b w:val="0"/>
+        <w:bCs w:val="0"/>
+        <w:i w:val="0"/>
+        <w:iCs w:val="0"/>
+        <w:caps w:val="0"/>
+        <w:smallCaps w:val="0"/>
+        <w:strike w:val="0"/>
+        <w:dstrike w:val="0"/>
+        <w:outline w:val="0"/>
+        <w:emboss w:val="0"/>
+        <w:imprint w:val="0"/>
+        <w:spacing w:val="0"/>
+        <w:w w:val="100"/>
+        <w:kern w:val="0"/>
+        <w:position w:val="0"/>
+        <w:highlight w:val="none"/>
+        <w:vertAlign w:val="baseline"/>
+      </w:rPr>
+    </w:lvl>
+    <w:lvl w:ilvl="7" w:tplc="02C6C61A">
+      <w:start w:val="1"/>
+      <w:numFmt w:val="bullet"/>
+      <w:lvlText w:val="-"/>
+      <w:lvlJc w:val="left"/>
+      <w:pPr>
+        <w:ind w:left="4374" w:hanging="174"/>
+      </w:pPr>
+      <w:rPr>
+        <w:rFonts w:ascii="Calibri" w:eastAsia="Calibri" w:hAnsi="Calibri" w:cs="Calibri"/>
+        <w:b w:val="0"/>
+        <w:bCs w:val="0"/>
+        <w:i w:val="0"/>
+        <w:iCs w:val="0"/>
+        <w:caps w:val="0"/>
+        <w:smallCaps w:val="0"/>
+        <w:strike w:val="0"/>
+        <w:dstrike w:val="0"/>
+        <w:outline w:val="0"/>
+        <w:emboss w:val="0"/>
+        <w:imprint w:val="0"/>
+        <w:spacing w:val="0"/>
+        <w:w w:val="100"/>
+        <w:kern w:val="0"/>
+        <w:position w:val="0"/>
+        <w:highlight w:val="none"/>
+        <w:vertAlign w:val="baseline"/>
+      </w:rPr>
+    </w:lvl>
+    <w:lvl w:ilvl="8" w:tplc="77265F52">
+      <w:start w:val="1"/>
+      <w:numFmt w:val="bullet"/>
+      <w:lvlText w:val="-"/>
+      <w:lvlJc w:val="left"/>
+      <w:pPr>
+        <w:ind w:left="4974" w:hanging="174"/>
+      </w:pPr>
+      <w:rPr>
+        <w:rFonts w:ascii="Calibri" w:eastAsia="Calibri" w:hAnsi="Calibri" w:cs="Calibri"/>
+        <w:b w:val="0"/>
+        <w:bCs w:val="0"/>
+        <w:i w:val="0"/>
+        <w:iCs w:val="0"/>
+        <w:caps w:val="0"/>
+        <w:smallCaps w:val="0"/>
+        <w:strike w:val="0"/>
+        <w:dstrike w:val="0"/>
+        <w:outline w:val="0"/>
+        <w:emboss w:val="0"/>
+        <w:imprint w:val="0"/>
+        <w:spacing w:val="0"/>
+        <w:w w:val="100"/>
+        <w:kern w:val="0"/>
+        <w:position w:val="0"/>
+        <w:highlight w:val="none"/>
+        <w:vertAlign w:val="baseline"/>
+      </w:rPr>
+    </w:lvl>
   </w:abstractNum>
-  <w:abstractNum w:abstractNumId="2">
+  <w:abstractNum w:abstractNumId="8">
     <w:nsid w:val="40247768"/>
     <w:multiLevelType w:val="hybridMultilevel"/>
     <w:tmpl w:val="5194223A"/>
@@ -3864,23 +4705,655 @@
       </w:rPr>
     </w:lvl>
   </w:abstractNum>
-  <w:abstractNum w:abstractNumId="3">
+  <w:abstractNum w:abstractNumId="9">
+    <w:nsid w:val="425862AD"/>
+    <w:multiLevelType w:val="hybridMultilevel"/>
+    <w:tmpl w:val="912CC716"/>
+    <w:lvl w:ilvl="0" w:tplc="040C0001">
+      <w:start w:val="1"/>
+      <w:numFmt w:val="bullet"/>
+      <w:lvlText w:val=""/>
+      <w:lvlJc w:val="left"/>
+      <w:pPr>
+        <w:ind w:left="720" w:hanging="360"/>
+      </w:pPr>
+      <w:rPr>
+        <w:rFonts w:ascii="Symbol" w:hAnsi="Symbol" w:hint="default"/>
+      </w:rPr>
+    </w:lvl>
+    <w:lvl w:ilvl="1" w:tplc="04090003" w:tentative="1">
+      <w:start w:val="1"/>
+      <w:numFmt w:val="bullet"/>
+      <w:lvlText w:val="o"/>
+      <w:lvlJc w:val="left"/>
+      <w:pPr>
+        <w:ind w:left="1440" w:hanging="360"/>
+      </w:pPr>
+      <w:rPr>
+        <w:rFonts w:ascii="Courier New" w:hAnsi="Courier New" w:cs="Courier New" w:hint="default"/>
+      </w:rPr>
+    </w:lvl>
+    <w:lvl w:ilvl="2" w:tplc="04090005" w:tentative="1">
+      <w:start w:val="1"/>
+      <w:numFmt w:val="bullet"/>
+      <w:lvlText w:val=""/>
+      <w:lvlJc w:val="left"/>
+      <w:pPr>
+        <w:ind w:left="2160" w:hanging="360"/>
+      </w:pPr>
+      <w:rPr>
+        <w:rFonts w:ascii="Wingdings" w:hAnsi="Wingdings" w:hint="default"/>
+      </w:rPr>
+    </w:lvl>
+    <w:lvl w:ilvl="3" w:tplc="04090001" w:tentative="1">
+      <w:start w:val="1"/>
+      <w:numFmt w:val="bullet"/>
+      <w:lvlText w:val=""/>
+      <w:lvlJc w:val="left"/>
+      <w:pPr>
+        <w:ind w:left="2880" w:hanging="360"/>
+      </w:pPr>
+      <w:rPr>
+        <w:rFonts w:ascii="Symbol" w:hAnsi="Symbol" w:hint="default"/>
+      </w:rPr>
+    </w:lvl>
+    <w:lvl w:ilvl="4" w:tplc="04090003" w:tentative="1">
+      <w:start w:val="1"/>
+      <w:numFmt w:val="bullet"/>
+      <w:lvlText w:val="o"/>
+      <w:lvlJc w:val="left"/>
+      <w:pPr>
+        <w:ind w:left="3600" w:hanging="360"/>
+      </w:pPr>
+      <w:rPr>
+        <w:rFonts w:ascii="Courier New" w:hAnsi="Courier New" w:cs="Courier New" w:hint="default"/>
+      </w:rPr>
+    </w:lvl>
+    <w:lvl w:ilvl="5" w:tplc="04090005" w:tentative="1">
+      <w:start w:val="1"/>
+      <w:numFmt w:val="bullet"/>
+      <w:lvlText w:val=""/>
+      <w:lvlJc w:val="left"/>
+      <w:pPr>
+        <w:ind w:left="4320" w:hanging="360"/>
+      </w:pPr>
+      <w:rPr>
+        <w:rFonts w:ascii="Wingdings" w:hAnsi="Wingdings" w:hint="default"/>
+      </w:rPr>
+    </w:lvl>
+    <w:lvl w:ilvl="6" w:tplc="04090001" w:tentative="1">
+      <w:start w:val="1"/>
+      <w:numFmt w:val="bullet"/>
+      <w:lvlText w:val=""/>
+      <w:lvlJc w:val="left"/>
+      <w:pPr>
+        <w:ind w:left="5040" w:hanging="360"/>
+      </w:pPr>
+      <w:rPr>
+        <w:rFonts w:ascii="Symbol" w:hAnsi="Symbol" w:hint="default"/>
+      </w:rPr>
+    </w:lvl>
+    <w:lvl w:ilvl="7" w:tplc="04090003" w:tentative="1">
+      <w:start w:val="1"/>
+      <w:numFmt w:val="bullet"/>
+      <w:lvlText w:val="o"/>
+      <w:lvlJc w:val="left"/>
+      <w:pPr>
+        <w:ind w:left="5760" w:hanging="360"/>
+      </w:pPr>
+      <w:rPr>
+        <w:rFonts w:ascii="Courier New" w:hAnsi="Courier New" w:cs="Courier New" w:hint="default"/>
+      </w:rPr>
+    </w:lvl>
+    <w:lvl w:ilvl="8" w:tplc="04090005" w:tentative="1">
+      <w:start w:val="1"/>
+      <w:numFmt w:val="bullet"/>
+      <w:lvlText w:val=""/>
+      <w:lvlJc w:val="left"/>
+      <w:pPr>
+        <w:ind w:left="6480" w:hanging="360"/>
+      </w:pPr>
+      <w:rPr>
+        <w:rFonts w:ascii="Wingdings" w:hAnsi="Wingdings" w:hint="default"/>
+      </w:rPr>
+    </w:lvl>
+  </w:abstractNum>
+  <w:abstractNum w:abstractNumId="10">
+    <w:nsid w:val="543A75F0"/>
+    <w:multiLevelType w:val="hybridMultilevel"/>
+    <w:tmpl w:val="9CE0DA2C"/>
+    <w:lvl w:ilvl="0" w:tplc="04090001">
+      <w:start w:val="1"/>
+      <w:numFmt w:val="bullet"/>
+      <w:lvlText w:val=""/>
+      <w:lvlJc w:val="left"/>
+      <w:pPr>
+        <w:ind w:left="720" w:hanging="360"/>
+      </w:pPr>
+      <w:rPr>
+        <w:rFonts w:ascii="Symbol" w:hAnsi="Symbol" w:hint="default"/>
+      </w:rPr>
+    </w:lvl>
+    <w:lvl w:ilvl="1" w:tplc="04090003" w:tentative="1">
+      <w:start w:val="1"/>
+      <w:numFmt w:val="bullet"/>
+      <w:lvlText w:val="o"/>
+      <w:lvlJc w:val="left"/>
+      <w:pPr>
+        <w:ind w:left="1440" w:hanging="360"/>
+      </w:pPr>
+      <w:rPr>
+        <w:rFonts w:ascii="Courier New" w:hAnsi="Courier New" w:cs="Courier New" w:hint="default"/>
+      </w:rPr>
+    </w:lvl>
+    <w:lvl w:ilvl="2" w:tplc="04090005" w:tentative="1">
+      <w:start w:val="1"/>
+      <w:numFmt w:val="bullet"/>
+      <w:lvlText w:val=""/>
+      <w:lvlJc w:val="left"/>
+      <w:pPr>
+        <w:ind w:left="2160" w:hanging="360"/>
+      </w:pPr>
+      <w:rPr>
+        <w:rFonts w:ascii="Wingdings" w:hAnsi="Wingdings" w:hint="default"/>
+      </w:rPr>
+    </w:lvl>
+    <w:lvl w:ilvl="3" w:tplc="04090001" w:tentative="1">
+      <w:start w:val="1"/>
+      <w:numFmt w:val="bullet"/>
+      <w:lvlText w:val=""/>
+      <w:lvlJc w:val="left"/>
+      <w:pPr>
+        <w:ind w:left="2880" w:hanging="360"/>
+      </w:pPr>
+      <w:rPr>
+        <w:rFonts w:ascii="Symbol" w:hAnsi="Symbol" w:hint="default"/>
+      </w:rPr>
+    </w:lvl>
+    <w:lvl w:ilvl="4" w:tplc="04090003" w:tentative="1">
+      <w:start w:val="1"/>
+      <w:numFmt w:val="bullet"/>
+      <w:lvlText w:val="o"/>
+      <w:lvlJc w:val="left"/>
+      <w:pPr>
+        <w:ind w:left="3600" w:hanging="360"/>
+      </w:pPr>
+      <w:rPr>
+        <w:rFonts w:ascii="Courier New" w:hAnsi="Courier New" w:cs="Courier New" w:hint="default"/>
+      </w:rPr>
+    </w:lvl>
+    <w:lvl w:ilvl="5" w:tplc="04090005" w:tentative="1">
+      <w:start w:val="1"/>
+      <w:numFmt w:val="bullet"/>
+      <w:lvlText w:val=""/>
+      <w:lvlJc w:val="left"/>
+      <w:pPr>
+        <w:ind w:left="4320" w:hanging="360"/>
+      </w:pPr>
+      <w:rPr>
+        <w:rFonts w:ascii="Wingdings" w:hAnsi="Wingdings" w:hint="default"/>
+      </w:rPr>
+    </w:lvl>
+    <w:lvl w:ilvl="6" w:tplc="04090001" w:tentative="1">
+      <w:start w:val="1"/>
+      <w:numFmt w:val="bullet"/>
+      <w:lvlText w:val=""/>
+      <w:lvlJc w:val="left"/>
+      <w:pPr>
+        <w:ind w:left="5040" w:hanging="360"/>
+      </w:pPr>
+      <w:rPr>
+        <w:rFonts w:ascii="Symbol" w:hAnsi="Symbol" w:hint="default"/>
+      </w:rPr>
+    </w:lvl>
+    <w:lvl w:ilvl="7" w:tplc="04090003" w:tentative="1">
+      <w:start w:val="1"/>
+      <w:numFmt w:val="bullet"/>
+      <w:lvlText w:val="o"/>
+      <w:lvlJc w:val="left"/>
+      <w:pPr>
+        <w:ind w:left="5760" w:hanging="360"/>
+      </w:pPr>
+      <w:rPr>
+        <w:rFonts w:ascii="Courier New" w:hAnsi="Courier New" w:cs="Courier New" w:hint="default"/>
+      </w:rPr>
+    </w:lvl>
+    <w:lvl w:ilvl="8" w:tplc="04090005" w:tentative="1">
+      <w:start w:val="1"/>
+      <w:numFmt w:val="bullet"/>
+      <w:lvlText w:val=""/>
+      <w:lvlJc w:val="left"/>
+      <w:pPr>
+        <w:ind w:left="6480" w:hanging="360"/>
+      </w:pPr>
+      <w:rPr>
+        <w:rFonts w:ascii="Wingdings" w:hAnsi="Wingdings" w:hint="default"/>
+      </w:rPr>
+    </w:lvl>
+  </w:abstractNum>
+  <w:abstractNum w:abstractNumId="11">
+    <w:nsid w:val="59AD0E64"/>
+    <w:multiLevelType w:val="hybridMultilevel"/>
+    <w:tmpl w:val="7EB68100"/>
+    <w:lvl w:ilvl="0" w:tplc="AFF6EE72">
+      <w:start w:val="1"/>
+      <w:numFmt w:val="bullet"/>
+      <w:lvlText w:val="-"/>
+      <w:lvlJc w:val="left"/>
+      <w:pPr>
+        <w:ind w:left="174" w:hanging="174"/>
+      </w:pPr>
+      <w:rPr>
+        <w:rFonts w:ascii="Calibri" w:eastAsia="Calibri" w:hAnsi="Calibri" w:cs="Calibri"/>
+        <w:b w:val="0"/>
+        <w:bCs w:val="0"/>
+        <w:i w:val="0"/>
+        <w:iCs w:val="0"/>
+        <w:caps w:val="0"/>
+        <w:smallCaps w:val="0"/>
+        <w:strike w:val="0"/>
+        <w:dstrike w:val="0"/>
+        <w:outline w:val="0"/>
+        <w:emboss w:val="0"/>
+        <w:imprint w:val="0"/>
+        <w:spacing w:val="0"/>
+        <w:w w:val="100"/>
+        <w:kern w:val="0"/>
+        <w:position w:val="0"/>
+        <w:highlight w:val="none"/>
+        <w:vertAlign w:val="baseline"/>
+      </w:rPr>
+    </w:lvl>
+    <w:lvl w:ilvl="1" w:tplc="04090003" w:tentative="1">
+      <w:start w:val="1"/>
+      <w:numFmt w:val="bullet"/>
+      <w:lvlText w:val="o"/>
+      <w:lvlJc w:val="left"/>
+      <w:pPr>
+        <w:ind w:left="1440" w:hanging="360"/>
+      </w:pPr>
+      <w:rPr>
+        <w:rFonts w:ascii="Courier New" w:hAnsi="Courier New" w:cs="Courier New" w:hint="default"/>
+      </w:rPr>
+    </w:lvl>
+    <w:lvl w:ilvl="2" w:tplc="04090005" w:tentative="1">
+      <w:start w:val="1"/>
+      <w:numFmt w:val="bullet"/>
+      <w:lvlText w:val=""/>
+      <w:lvlJc w:val="left"/>
+      <w:pPr>
+        <w:ind w:left="2160" w:hanging="360"/>
+      </w:pPr>
+      <w:rPr>
+        <w:rFonts w:ascii="Wingdings" w:hAnsi="Wingdings" w:hint="default"/>
+      </w:rPr>
+    </w:lvl>
+    <w:lvl w:ilvl="3" w:tplc="04090001" w:tentative="1">
+      <w:start w:val="1"/>
+      <w:numFmt w:val="bullet"/>
+      <w:lvlText w:val=""/>
+      <w:lvlJc w:val="left"/>
+      <w:pPr>
+        <w:ind w:left="2880" w:hanging="360"/>
+      </w:pPr>
+      <w:rPr>
+        <w:rFonts w:ascii="Symbol" w:hAnsi="Symbol" w:hint="default"/>
+      </w:rPr>
+    </w:lvl>
+    <w:lvl w:ilvl="4" w:tplc="04090003" w:tentative="1">
+      <w:start w:val="1"/>
+      <w:numFmt w:val="bullet"/>
+      <w:lvlText w:val="o"/>
+      <w:lvlJc w:val="left"/>
+      <w:pPr>
+        <w:ind w:left="3600" w:hanging="360"/>
+      </w:pPr>
+      <w:rPr>
+        <w:rFonts w:ascii="Courier New" w:hAnsi="Courier New" w:cs="Courier New" w:hint="default"/>
+      </w:rPr>
+    </w:lvl>
+    <w:lvl w:ilvl="5" w:tplc="04090005" w:tentative="1">
+      <w:start w:val="1"/>
+      <w:numFmt w:val="bullet"/>
+      <w:lvlText w:val=""/>
+      <w:lvlJc w:val="left"/>
+      <w:pPr>
+        <w:ind w:left="4320" w:hanging="360"/>
+      </w:pPr>
+      <w:rPr>
+        <w:rFonts w:ascii="Wingdings" w:hAnsi="Wingdings" w:hint="default"/>
+      </w:rPr>
+    </w:lvl>
+    <w:lvl w:ilvl="6" w:tplc="04090001" w:tentative="1">
+      <w:start w:val="1"/>
+      <w:numFmt w:val="bullet"/>
+      <w:lvlText w:val=""/>
+      <w:lvlJc w:val="left"/>
+      <w:pPr>
+        <w:ind w:left="5040" w:hanging="360"/>
+      </w:pPr>
+      <w:rPr>
+        <w:rFonts w:ascii="Symbol" w:hAnsi="Symbol" w:hint="default"/>
+      </w:rPr>
+    </w:lvl>
+    <w:lvl w:ilvl="7" w:tplc="04090003" w:tentative="1">
+      <w:start w:val="1"/>
+      <w:numFmt w:val="bullet"/>
+      <w:lvlText w:val="o"/>
+      <w:lvlJc w:val="left"/>
+      <w:pPr>
+        <w:ind w:left="5760" w:hanging="360"/>
+      </w:pPr>
+      <w:rPr>
+        <w:rFonts w:ascii="Courier New" w:hAnsi="Courier New" w:cs="Courier New" w:hint="default"/>
+      </w:rPr>
+    </w:lvl>
+    <w:lvl w:ilvl="8" w:tplc="04090005" w:tentative="1">
+      <w:start w:val="1"/>
+      <w:numFmt w:val="bullet"/>
+      <w:lvlText w:val=""/>
+      <w:lvlJc w:val="left"/>
+      <w:pPr>
+        <w:ind w:left="6480" w:hanging="360"/>
+      </w:pPr>
+      <w:rPr>
+        <w:rFonts w:ascii="Wingdings" w:hAnsi="Wingdings" w:hint="default"/>
+      </w:rPr>
+    </w:lvl>
+  </w:abstractNum>
+  <w:abstractNum w:abstractNumId="12">
+    <w:nsid w:val="65610E2B"/>
+    <w:multiLevelType w:val="hybridMultilevel"/>
+    <w:tmpl w:val="7A6263F4"/>
+    <w:lvl w:ilvl="0" w:tplc="AFF6EE72">
+      <w:start w:val="1"/>
+      <w:numFmt w:val="bullet"/>
+      <w:lvlText w:val="-"/>
+      <w:lvlJc w:val="left"/>
+      <w:pPr>
+        <w:ind w:left="174" w:hanging="174"/>
+      </w:pPr>
+      <w:rPr>
+        <w:rFonts w:ascii="Calibri" w:eastAsia="Calibri" w:hAnsi="Calibri" w:cs="Calibri"/>
+        <w:b w:val="0"/>
+        <w:bCs w:val="0"/>
+        <w:i w:val="0"/>
+        <w:iCs w:val="0"/>
+        <w:caps w:val="0"/>
+        <w:smallCaps w:val="0"/>
+        <w:strike w:val="0"/>
+        <w:dstrike w:val="0"/>
+        <w:outline w:val="0"/>
+        <w:emboss w:val="0"/>
+        <w:imprint w:val="0"/>
+        <w:spacing w:val="0"/>
+        <w:w w:val="100"/>
+        <w:kern w:val="0"/>
+        <w:position w:val="0"/>
+        <w:highlight w:val="none"/>
+        <w:vertAlign w:val="baseline"/>
+      </w:rPr>
+    </w:lvl>
+    <w:lvl w:ilvl="1" w:tplc="04090003" w:tentative="1">
+      <w:start w:val="1"/>
+      <w:numFmt w:val="bullet"/>
+      <w:lvlText w:val="o"/>
+      <w:lvlJc w:val="left"/>
+      <w:pPr>
+        <w:ind w:left="1440" w:hanging="360"/>
+      </w:pPr>
+      <w:rPr>
+        <w:rFonts w:ascii="Courier New" w:hAnsi="Courier New" w:cs="Courier New" w:hint="default"/>
+      </w:rPr>
+    </w:lvl>
+    <w:lvl w:ilvl="2" w:tplc="04090005" w:tentative="1">
+      <w:start w:val="1"/>
+      <w:numFmt w:val="bullet"/>
+      <w:lvlText w:val=""/>
+      <w:lvlJc w:val="left"/>
+      <w:pPr>
+        <w:ind w:left="2160" w:hanging="360"/>
+      </w:pPr>
+      <w:rPr>
+        <w:rFonts w:ascii="Wingdings" w:hAnsi="Wingdings" w:hint="default"/>
+      </w:rPr>
+    </w:lvl>
+    <w:lvl w:ilvl="3" w:tplc="04090001" w:tentative="1">
+      <w:start w:val="1"/>
+      <w:numFmt w:val="bullet"/>
+      <w:lvlText w:val=""/>
+      <w:lvlJc w:val="left"/>
+      <w:pPr>
+        <w:ind w:left="2880" w:hanging="360"/>
+      </w:pPr>
+      <w:rPr>
+        <w:rFonts w:ascii="Symbol" w:hAnsi="Symbol" w:hint="default"/>
+      </w:rPr>
+    </w:lvl>
+    <w:lvl w:ilvl="4" w:tplc="04090003" w:tentative="1">
+      <w:start w:val="1"/>
+      <w:numFmt w:val="bullet"/>
+      <w:lvlText w:val="o"/>
+      <w:lvlJc w:val="left"/>
+      <w:pPr>
+        <w:ind w:left="3600" w:hanging="360"/>
+      </w:pPr>
+      <w:rPr>
+        <w:rFonts w:ascii="Courier New" w:hAnsi="Courier New" w:cs="Courier New" w:hint="default"/>
+      </w:rPr>
+    </w:lvl>
+    <w:lvl w:ilvl="5" w:tplc="04090005" w:tentative="1">
+      <w:start w:val="1"/>
+      <w:numFmt w:val="bullet"/>
+      <w:lvlText w:val=""/>
+      <w:lvlJc w:val="left"/>
+      <w:pPr>
+        <w:ind w:left="4320" w:hanging="360"/>
+      </w:pPr>
+      <w:rPr>
+        <w:rFonts w:ascii="Wingdings" w:hAnsi="Wingdings" w:hint="default"/>
+      </w:rPr>
+    </w:lvl>
+    <w:lvl w:ilvl="6" w:tplc="04090001" w:tentative="1">
+      <w:start w:val="1"/>
+      <w:numFmt w:val="bullet"/>
+      <w:lvlText w:val=""/>
+      <w:lvlJc w:val="left"/>
+      <w:pPr>
+        <w:ind w:left="5040" w:hanging="360"/>
+      </w:pPr>
+      <w:rPr>
+        <w:rFonts w:ascii="Symbol" w:hAnsi="Symbol" w:hint="default"/>
+      </w:rPr>
+    </w:lvl>
+    <w:lvl w:ilvl="7" w:tplc="04090003" w:tentative="1">
+      <w:start w:val="1"/>
+      <w:numFmt w:val="bullet"/>
+      <w:lvlText w:val="o"/>
+      <w:lvlJc w:val="left"/>
+      <w:pPr>
+        <w:ind w:left="5760" w:hanging="360"/>
+      </w:pPr>
+      <w:rPr>
+        <w:rFonts w:ascii="Courier New" w:hAnsi="Courier New" w:cs="Courier New" w:hint="default"/>
+      </w:rPr>
+    </w:lvl>
+    <w:lvl w:ilvl="8" w:tplc="04090005" w:tentative="1">
+      <w:start w:val="1"/>
+      <w:numFmt w:val="bullet"/>
+      <w:lvlText w:val=""/>
+      <w:lvlJc w:val="left"/>
+      <w:pPr>
+        <w:ind w:left="6480" w:hanging="360"/>
+      </w:pPr>
+      <w:rPr>
+        <w:rFonts w:ascii="Wingdings" w:hAnsi="Wingdings" w:hint="default"/>
+      </w:rPr>
+    </w:lvl>
+  </w:abstractNum>
+  <w:abstractNum w:abstractNumId="13">
     <w:nsid w:val="6BFF6559"/>
     <w:multiLevelType w:val="hybridMultilevel"/>
     <w:tmpl w:val="5194223A"/>
     <w:numStyleLink w:val="Style1import"/>
   </w:abstractNum>
+  <w:abstractNum w:abstractNumId="14">
+    <w:nsid w:val="7D267EDE"/>
+    <w:multiLevelType w:val="hybridMultilevel"/>
+    <w:tmpl w:val="430A4C20"/>
+    <w:lvl w:ilvl="0" w:tplc="04090001">
+      <w:start w:val="1"/>
+      <w:numFmt w:val="bullet"/>
+      <w:lvlText w:val=""/>
+      <w:lvlJc w:val="left"/>
+      <w:pPr>
+        <w:ind w:left="720" w:hanging="360"/>
+      </w:pPr>
+      <w:rPr>
+        <w:rFonts w:ascii="Symbol" w:hAnsi="Symbol" w:hint="default"/>
+      </w:rPr>
+    </w:lvl>
+    <w:lvl w:ilvl="1" w:tplc="04090003" w:tentative="1">
+      <w:start w:val="1"/>
+      <w:numFmt w:val="bullet"/>
+      <w:lvlText w:val="o"/>
+      <w:lvlJc w:val="left"/>
+      <w:pPr>
+        <w:ind w:left="1440" w:hanging="360"/>
+      </w:pPr>
+      <w:rPr>
+        <w:rFonts w:ascii="Courier New" w:hAnsi="Courier New" w:cs="Courier New" w:hint="default"/>
+      </w:rPr>
+    </w:lvl>
+    <w:lvl w:ilvl="2" w:tplc="04090005" w:tentative="1">
+      <w:start w:val="1"/>
+      <w:numFmt w:val="bullet"/>
+      <w:lvlText w:val=""/>
+      <w:lvlJc w:val="left"/>
+      <w:pPr>
+        <w:ind w:left="2160" w:hanging="360"/>
+      </w:pPr>
+      <w:rPr>
+        <w:rFonts w:ascii="Wingdings" w:hAnsi="Wingdings" w:hint="default"/>
+      </w:rPr>
+    </w:lvl>
+    <w:lvl w:ilvl="3" w:tplc="04090001" w:tentative="1">
+      <w:start w:val="1"/>
+      <w:numFmt w:val="bullet"/>
+      <w:lvlText w:val=""/>
+      <w:lvlJc w:val="left"/>
+      <w:pPr>
+        <w:ind w:left="2880" w:hanging="360"/>
+      </w:pPr>
+      <w:rPr>
+        <w:rFonts w:ascii="Symbol" w:hAnsi="Symbol" w:hint="default"/>
+      </w:rPr>
+    </w:lvl>
+    <w:lvl w:ilvl="4" w:tplc="04090003" w:tentative="1">
+      <w:start w:val="1"/>
+      <w:numFmt w:val="bullet"/>
+      <w:lvlText w:val="o"/>
+      <w:lvlJc w:val="left"/>
+      <w:pPr>
+        <w:ind w:left="3600" w:hanging="360"/>
+      </w:pPr>
+      <w:rPr>
+        <w:rFonts w:ascii="Courier New" w:hAnsi="Courier New" w:cs="Courier New" w:hint="default"/>
+      </w:rPr>
+    </w:lvl>
+    <w:lvl w:ilvl="5" w:tplc="04090005" w:tentative="1">
+      <w:start w:val="1"/>
+      <w:numFmt w:val="bullet"/>
+      <w:lvlText w:val=""/>
+      <w:lvlJc w:val="left"/>
+      <w:pPr>
+        <w:ind w:left="4320" w:hanging="360"/>
+      </w:pPr>
+      <w:rPr>
+        <w:rFonts w:ascii="Wingdings" w:hAnsi="Wingdings" w:hint="default"/>
+      </w:rPr>
+    </w:lvl>
+    <w:lvl w:ilvl="6" w:tplc="04090001" w:tentative="1">
+      <w:start w:val="1"/>
+      <w:numFmt w:val="bullet"/>
+      <w:lvlText w:val=""/>
+      <w:lvlJc w:val="left"/>
+      <w:pPr>
+        <w:ind w:left="5040" w:hanging="360"/>
+      </w:pPr>
+      <w:rPr>
+        <w:rFonts w:ascii="Symbol" w:hAnsi="Symbol" w:hint="default"/>
+      </w:rPr>
+    </w:lvl>
+    <w:lvl w:ilvl="7" w:tplc="04090003" w:tentative="1">
+      <w:start w:val="1"/>
+      <w:numFmt w:val="bullet"/>
+      <w:lvlText w:val="o"/>
+      <w:lvlJc w:val="left"/>
+      <w:pPr>
+        <w:ind w:left="5760" w:hanging="360"/>
+      </w:pPr>
+      <w:rPr>
+        <w:rFonts w:ascii="Courier New" w:hAnsi="Courier New" w:cs="Courier New" w:hint="default"/>
+      </w:rPr>
+    </w:lvl>
+    <w:lvl w:ilvl="8" w:tplc="04090005" w:tentative="1">
+      <w:start w:val="1"/>
+      <w:numFmt w:val="bullet"/>
+      <w:lvlText w:val=""/>
+      <w:lvlJc w:val="left"/>
+      <w:pPr>
+        <w:ind w:left="6480" w:hanging="360"/>
+      </w:pPr>
+      <w:rPr>
+        <w:rFonts w:ascii="Wingdings" w:hAnsi="Wingdings" w:hint="default"/>
+      </w:rPr>
+    </w:lvl>
+  </w:abstractNum>
   <w:num w:numId="1">
+    <w:abstractNumId w:val="8"/>
+  </w:num>
+  <w:num w:numId="2">
+    <w:abstractNumId w:val="13"/>
+  </w:num>
+  <w:num w:numId="3">
+    <w:abstractNumId w:val="7"/>
+  </w:num>
+  <w:num w:numId="4">
+    <w:abstractNumId w:val="6"/>
+  </w:num>
+  <w:num w:numId="5">
+    <w:abstractNumId w:val="0"/>
+  </w:num>
+  <w:num w:numId="6">
+    <w:abstractNumId w:val="10"/>
+  </w:num>
+  <w:num w:numId="7">
+    <w:abstractNumId w:val="14"/>
+  </w:num>
+  <w:num w:numId="8">
+    <w:abstractNumId w:val="4"/>
+  </w:num>
+  <w:num w:numId="9">
     <w:abstractNumId w:val="2"/>
   </w:num>
-  <w:num w:numId="2">
+  <w:num w:numId="10">
+    <w:abstractNumId w:val="11"/>
+  </w:num>
+  <w:num w:numId="11">
+    <w:abstractNumId w:val="5"/>
+  </w:num>
+  <w:num w:numId="12">
+    <w:abstractNumId w:val="12"/>
+  </w:num>
+  <w:num w:numId="13">
     <w:abstractNumId w:val="3"/>
   </w:num>
-  <w:num w:numId="3">
+  <w:num w:numId="14">
+    <w:abstractNumId w:val="9"/>
+  </w:num>
+  <w:num w:numId="15">
     <w:abstractNumId w:val="1"/>
-  </w:num>
-  <w:num w:numId="4">
-    <w:abstractNumId w:val="0"/>
   </w:num>
 </w:numbering>
 </file>

</xml_diff>